<commit_message>
update login form to use email input and required fields
</commit_message>
<xml_diff>
--- a/App requirements/IA2 Code with annotations v2.docx
+++ b/App requirements/IA2 Code with annotations v2.docx
@@ -226,41 +226,199 @@
           <w:sz w:val="20"/>
           <w:szCs w:val="20"/>
         </w:rPr>
-        <w:t xml:space="preserve">Python Flask project structure (viewed in </w:t>
-      </w:r>
-      <w:proofErr w:type="spellStart"/>
-      <w:r>
-        <w:rPr>
-          <w:rFonts w:ascii="Arial Rounded MT Bold" w:hAnsi="Arial Rounded MT Bold"/>
-          <w:b/>
-          <w:bCs/>
-          <w:color w:val="0070C0"/>
-          <w:sz w:val="20"/>
-          <w:szCs w:val="20"/>
-        </w:rPr>
-        <w:t>VSCode</w:t>
-      </w:r>
-      <w:proofErr w:type="spellEnd"/>
-      <w:r>
-        <w:rPr>
-          <w:rFonts w:ascii="Arial Rounded MT Bold" w:hAnsi="Arial Rounded MT Bold"/>
-          <w:b/>
-          <w:bCs/>
-          <w:color w:val="0070C0"/>
-          <w:sz w:val="20"/>
-          <w:szCs w:val="20"/>
-        </w:rPr>
-        <w:t>)</w:t>
-      </w:r>
-    </w:p>
-    <w:p>
-      <w:pPr>
-        <w:ind w:left="-284"/>
-        <w:rPr>
-          <w:sz w:val="20"/>
-          <w:szCs w:val="20"/>
-        </w:rPr>
-      </w:pPr>
+        <w:t>Python Flask project structure (viewed in VSCode)</w:t>
+      </w:r>
+    </w:p>
+    <w:p>
+      <w:pPr>
+        <w:rPr>
+          <w:sz w:val="20"/>
+          <w:szCs w:val="20"/>
+        </w:rPr>
+      </w:pPr>
+      <w:r>
+        <w:rPr>
+          <w:sz w:val="20"/>
+          <w:szCs w:val="20"/>
+        </w:rPr>
+        <w:drawing>
+          <wp:anchor distT="0" distB="0" distL="114300" distR="114300" simplePos="0" relativeHeight="251685888" behindDoc="0" locked="0" layoutInCell="1" allowOverlap="1" wp14:anchorId="472D5F48" wp14:editId="0B8AC824">
+            <wp:simplePos x="0" y="0"/>
+            <wp:positionH relativeFrom="margin">
+              <wp:posOffset>4978400</wp:posOffset>
+            </wp:positionH>
+            <wp:positionV relativeFrom="margin">
+              <wp:posOffset>1285240</wp:posOffset>
+            </wp:positionV>
+            <wp:extent cx="1174750" cy="966470"/>
+            <wp:effectExtent l="0" t="0" r="6350" b="0"/>
+            <wp:wrapSquare wrapText="bothSides"/>
+            <wp:docPr id="1365783345" name="Picture 1" descr="A screenshot of a computer&#10;&#10;Description automatically generated"/>
+            <wp:cNvGraphicFramePr>
+              <a:graphicFrameLocks xmlns:a="http://schemas.openxmlformats.org/drawingml/2006/main" noChangeAspect="1"/>
+            </wp:cNvGraphicFramePr>
+            <a:graphic xmlns:a="http://schemas.openxmlformats.org/drawingml/2006/main">
+              <a:graphicData uri="http://schemas.openxmlformats.org/drawingml/2006/picture">
+                <pic:pic xmlns:pic="http://schemas.openxmlformats.org/drawingml/2006/picture">
+                  <pic:nvPicPr>
+                    <pic:cNvPr id="1365783345" name="Picture 1" descr="A screenshot of a computer&#10;&#10;Description automatically generated"/>
+                    <pic:cNvPicPr/>
+                  </pic:nvPicPr>
+                  <pic:blipFill>
+                    <a:blip r:embed="rId7">
+                      <a:extLst>
+                        <a:ext uri="{28A0092B-C50C-407E-A947-70E740481C1C}">
+                          <a14:useLocalDpi xmlns:a14="http://schemas.microsoft.com/office/drawing/2010/main" val="0"/>
+                        </a:ext>
+                      </a:extLst>
+                    </a:blip>
+                    <a:stretch>
+                      <a:fillRect/>
+                    </a:stretch>
+                  </pic:blipFill>
+                  <pic:spPr>
+                    <a:xfrm>
+                      <a:off x="0" y="0"/>
+                      <a:ext cx="1174750" cy="966470"/>
+                    </a:xfrm>
+                    <a:prstGeom prst="rect">
+                      <a:avLst/>
+                    </a:prstGeom>
+                  </pic:spPr>
+                </pic:pic>
+              </a:graphicData>
+            </a:graphic>
+            <wp14:sizeRelH relativeFrom="margin">
+              <wp14:pctWidth>0</wp14:pctWidth>
+            </wp14:sizeRelH>
+            <wp14:sizeRelV relativeFrom="margin">
+              <wp14:pctHeight>0</wp14:pctHeight>
+            </wp14:sizeRelV>
+          </wp:anchor>
+        </w:drawing>
+      </w:r>
+      <w:r>
+        <w:rPr>
+          <w:sz w:val="20"/>
+          <w:szCs w:val="20"/>
+        </w:rPr>
+        <w:drawing>
+          <wp:anchor distT="0" distB="0" distL="114300" distR="114300" simplePos="0" relativeHeight="251683840" behindDoc="0" locked="0" layoutInCell="1" allowOverlap="1" wp14:anchorId="6638D099" wp14:editId="78CAFED3">
+            <wp:simplePos x="0" y="0"/>
+            <wp:positionH relativeFrom="margin">
+              <wp:posOffset>2742340</wp:posOffset>
+            </wp:positionH>
+            <wp:positionV relativeFrom="margin">
+              <wp:posOffset>1287780</wp:posOffset>
+            </wp:positionV>
+            <wp:extent cx="1161415" cy="1710690"/>
+            <wp:effectExtent l="0" t="0" r="0" b="3810"/>
+            <wp:wrapSquare wrapText="bothSides"/>
+            <wp:docPr id="703600959" name="Picture 1" descr="A screenshot of a computer&#10;&#10;Description automatically generated"/>
+            <wp:cNvGraphicFramePr>
+              <a:graphicFrameLocks xmlns:a="http://schemas.openxmlformats.org/drawingml/2006/main" noChangeAspect="1"/>
+            </wp:cNvGraphicFramePr>
+            <a:graphic xmlns:a="http://schemas.openxmlformats.org/drawingml/2006/main">
+              <a:graphicData uri="http://schemas.openxmlformats.org/drawingml/2006/picture">
+                <pic:pic xmlns:pic="http://schemas.openxmlformats.org/drawingml/2006/picture">
+                  <pic:nvPicPr>
+                    <pic:cNvPr id="703600959" name="Picture 1" descr="A screenshot of a computer&#10;&#10;Description automatically generated"/>
+                    <pic:cNvPicPr/>
+                  </pic:nvPicPr>
+                  <pic:blipFill>
+                    <a:blip r:embed="rId8">
+                      <a:extLst>
+                        <a:ext uri="{28A0092B-C50C-407E-A947-70E740481C1C}">
+                          <a14:useLocalDpi xmlns:a14="http://schemas.microsoft.com/office/drawing/2010/main" val="0"/>
+                        </a:ext>
+                      </a:extLst>
+                    </a:blip>
+                    <a:stretch>
+                      <a:fillRect/>
+                    </a:stretch>
+                  </pic:blipFill>
+                  <pic:spPr>
+                    <a:xfrm>
+                      <a:off x="0" y="0"/>
+                      <a:ext cx="1161415" cy="1710690"/>
+                    </a:xfrm>
+                    <a:prstGeom prst="rect">
+                      <a:avLst/>
+                    </a:prstGeom>
+                  </pic:spPr>
+                </pic:pic>
+              </a:graphicData>
+            </a:graphic>
+            <wp14:sizeRelH relativeFrom="margin">
+              <wp14:pctWidth>0</wp14:pctWidth>
+            </wp14:sizeRelH>
+            <wp14:sizeRelV relativeFrom="margin">
+              <wp14:pctHeight>0</wp14:pctHeight>
+            </wp14:sizeRelV>
+          </wp:anchor>
+        </w:drawing>
+      </w:r>
+      <w:r>
+        <w:rPr>
+          <w:sz w:val="20"/>
+          <w:szCs w:val="20"/>
+        </w:rPr>
+        <w:drawing>
+          <wp:anchor distT="0" distB="0" distL="114300" distR="114300" simplePos="0" relativeHeight="251684864" behindDoc="0" locked="0" layoutInCell="1" allowOverlap="1" wp14:anchorId="701BEAA9" wp14:editId="2BA0771F">
+            <wp:simplePos x="0" y="0"/>
+            <wp:positionH relativeFrom="margin">
+              <wp:posOffset>3966845</wp:posOffset>
+            </wp:positionH>
+            <wp:positionV relativeFrom="margin">
+              <wp:posOffset>1287780</wp:posOffset>
+            </wp:positionV>
+            <wp:extent cx="941705" cy="1710690"/>
+            <wp:effectExtent l="0" t="0" r="0" b="3810"/>
+            <wp:wrapSquare wrapText="bothSides"/>
+            <wp:docPr id="1630715543" name="Picture 1" descr="A screenshot of a black screen&#10;&#10;Description automatically generated"/>
+            <wp:cNvGraphicFramePr>
+              <a:graphicFrameLocks xmlns:a="http://schemas.openxmlformats.org/drawingml/2006/main" noChangeAspect="1"/>
+            </wp:cNvGraphicFramePr>
+            <a:graphic xmlns:a="http://schemas.openxmlformats.org/drawingml/2006/main">
+              <a:graphicData uri="http://schemas.openxmlformats.org/drawingml/2006/picture">
+                <pic:pic xmlns:pic="http://schemas.openxmlformats.org/drawingml/2006/picture">
+                  <pic:nvPicPr>
+                    <pic:cNvPr id="1630715543" name="Picture 1" descr="A screenshot of a black screen&#10;&#10;Description automatically generated"/>
+                    <pic:cNvPicPr/>
+                  </pic:nvPicPr>
+                  <pic:blipFill>
+                    <a:blip r:embed="rId9">
+                      <a:extLst>
+                        <a:ext uri="{28A0092B-C50C-407E-A947-70E740481C1C}">
+                          <a14:useLocalDpi xmlns:a14="http://schemas.microsoft.com/office/drawing/2010/main" val="0"/>
+                        </a:ext>
+                      </a:extLst>
+                    </a:blip>
+                    <a:stretch>
+                      <a:fillRect/>
+                    </a:stretch>
+                  </pic:blipFill>
+                  <pic:spPr>
+                    <a:xfrm>
+                      <a:off x="0" y="0"/>
+                      <a:ext cx="941705" cy="1710690"/>
+                    </a:xfrm>
+                    <a:prstGeom prst="rect">
+                      <a:avLst/>
+                    </a:prstGeom>
+                  </pic:spPr>
+                </pic:pic>
+              </a:graphicData>
+            </a:graphic>
+            <wp14:sizeRelH relativeFrom="margin">
+              <wp14:pctWidth>0</wp14:pctWidth>
+            </wp14:sizeRelH>
+            <wp14:sizeRelV relativeFrom="margin">
+              <wp14:pctHeight>0</wp14:pctHeight>
+            </wp14:sizeRelV>
+          </wp:anchor>
+        </w:drawing>
+      </w:r>
       <w:r>
         <w:rPr>
           <w:noProof/>
@@ -268,16 +426,16 @@
         <mc:AlternateContent>
           <mc:Choice Requires="wps">
             <w:drawing>
-              <wp:anchor distT="0" distB="0" distL="114300" distR="114300" simplePos="0" relativeHeight="251682816" behindDoc="0" locked="0" layoutInCell="1" allowOverlap="1" wp14:anchorId="1066D54A" wp14:editId="70358BDB">
+              <wp:anchor distT="0" distB="0" distL="114300" distR="114300" simplePos="0" relativeHeight="251682816" behindDoc="0" locked="0" layoutInCell="1" allowOverlap="1" wp14:anchorId="1066D54A" wp14:editId="19C739D8">
                 <wp:simplePos x="0" y="0"/>
                 <wp:positionH relativeFrom="column">
-                  <wp:posOffset>927402</wp:posOffset>
+                  <wp:posOffset>-142240</wp:posOffset>
                 </wp:positionH>
                 <wp:positionV relativeFrom="paragraph">
-                  <wp:posOffset>19848</wp:posOffset>
+                  <wp:posOffset>70055</wp:posOffset>
                 </wp:positionV>
-                <wp:extent cx="2788468" cy="851026"/>
-                <wp:effectExtent l="0" t="0" r="18415" b="12700"/>
+                <wp:extent cx="2781935" cy="865239"/>
+                <wp:effectExtent l="0" t="0" r="12065" b="11430"/>
                 <wp:wrapNone/>
                 <wp:docPr id="2083764485" name="Text Box 1"/>
                 <wp:cNvGraphicFramePr/>
@@ -288,7 +446,7 @@
                       <wps:spPr>
                         <a:xfrm>
                           <a:off x="0" y="0"/>
-                          <a:ext cx="2788468" cy="851026"/>
+                          <a:ext cx="2781935" cy="865239"/>
                         </a:xfrm>
                         <a:prstGeom prst="rect">
                           <a:avLst/>
@@ -316,54 +474,7 @@
                                 <w:sz w:val="16"/>
                                 <w:szCs w:val="16"/>
                               </w:rPr>
-                              <w:t>/</w:t>
-                            </w:r>
-                            <w:proofErr w:type="gramStart"/>
-                            <w:r>
-                              <w:rPr>
-                                <w:sz w:val="16"/>
-                                <w:szCs w:val="16"/>
-                              </w:rPr>
-                              <w:t>static</w:t>
-                            </w:r>
-                            <w:proofErr w:type="gramEnd"/>
-                            <w:r>
-                              <w:rPr>
-                                <w:sz w:val="16"/>
-                                <w:szCs w:val="16"/>
-                              </w:rPr>
-                              <w:t xml:space="preserve"> – images and CSS</w:t>
-                            </w:r>
-                          </w:p>
-                          <w:p>
-                            <w:pPr>
-                              <w:rPr>
-                                <w:sz w:val="16"/>
-                                <w:szCs w:val="16"/>
-                              </w:rPr>
-                            </w:pPr>
-                            <w:r>
-                              <w:rPr>
-                                <w:sz w:val="16"/>
-                                <w:szCs w:val="16"/>
-                              </w:rPr>
-                              <w:t>/</w:t>
-                            </w:r>
-                            <w:proofErr w:type="gramStart"/>
-                            <w:r>
-                              <w:rPr>
-                                <w:sz w:val="16"/>
-                                <w:szCs w:val="16"/>
-                              </w:rPr>
-                              <w:t>templates</w:t>
-                            </w:r>
-                            <w:proofErr w:type="gramEnd"/>
-                            <w:r>
-                              <w:rPr>
-                                <w:sz w:val="16"/>
-                                <w:szCs w:val="16"/>
-                              </w:rPr>
-                              <w:t xml:space="preserve"> – the html web pages inc</w:t>
+                              <w:t>/templates – the html web pages inc</w:t>
                             </w:r>
                             <w:r>
                               <w:rPr>
@@ -453,6 +564,29 @@
                               </w:rPr>
                               <w:t>/DATA the downloaded csv gov data</w:t>
                             </w:r>
+                          </w:p>
+                          <w:p>
+                            <w:pPr>
+                              <w:rPr>
+                                <w:sz w:val="16"/>
+                                <w:szCs w:val="16"/>
+                              </w:rPr>
+                            </w:pPr>
+                            <w:r>
+                              <w:rPr>
+                                <w:sz w:val="16"/>
+                                <w:szCs w:val="16"/>
+                              </w:rPr>
+                              <w:t>/static – images and CSS</w:t>
+                            </w:r>
+                          </w:p>
+                          <w:p>
+                            <w:pPr>
+                              <w:rPr>
+                                <w:sz w:val="16"/>
+                                <w:szCs w:val="16"/>
+                              </w:rPr>
+                            </w:pPr>
                           </w:p>
                         </w:txbxContent>
                       </wps:txbx>
@@ -480,7 +614,7 @@
                 <v:stroke joinstyle="miter"/>
                 <v:path gradientshapeok="t" o:connecttype="rect"/>
               </v:shapetype>
-              <v:shape id="Text Box 1" o:spid="_x0000_s1026" type="#_x0000_t202" style="position:absolute;left:0;text-align:left;margin-left:73pt;margin-top:1.55pt;width:219.55pt;height:67pt;z-index:251682816;visibility:visible;mso-wrap-style:square;mso-width-percent:0;mso-height-percent:0;mso-wrap-distance-left:9pt;mso-wrap-distance-top:0;mso-wrap-distance-right:9pt;mso-wrap-distance-bottom:0;mso-position-horizontal:absolute;mso-position-horizontal-relative:text;mso-position-vertical:absolute;mso-position-vertical-relative:text;mso-width-percent:0;mso-height-percent:0;mso-width-relative:margin;mso-height-relative:margin;v-text-anchor:top" o:gfxdata="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" fillcolor="white [3201]" strokeweight=".5pt">
+              <v:shape id="Text Box 1" o:spid="_x0000_s1026" type="#_x0000_t202" style="position:absolute;margin-left:-11.2pt;margin-top:5.5pt;width:219.05pt;height:68.15pt;z-index:251682816;visibility:visible;mso-wrap-style:square;mso-width-percent:0;mso-height-percent:0;mso-wrap-distance-left:9pt;mso-wrap-distance-top:0;mso-wrap-distance-right:9pt;mso-wrap-distance-bottom:0;mso-position-horizontal:absolute;mso-position-horizontal-relative:text;mso-position-vertical:absolute;mso-position-vertical-relative:text;mso-width-percent:0;mso-height-percent:0;mso-width-relative:margin;mso-height-relative:margin;v-text-anchor:top" o:gfxdata="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" fillcolor="white [3201]" strokeweight=".5pt">
                 <v:textbox>
                   <w:txbxContent>
                     <w:p>
@@ -495,54 +629,7 @@
                           <w:sz w:val="16"/>
                           <w:szCs w:val="16"/>
                         </w:rPr>
-                        <w:t>/</w:t>
-                      </w:r>
-                      <w:proofErr w:type="gramStart"/>
-                      <w:r>
-                        <w:rPr>
-                          <w:sz w:val="16"/>
-                          <w:szCs w:val="16"/>
-                        </w:rPr>
-                        <w:t>static</w:t>
-                      </w:r>
-                      <w:proofErr w:type="gramEnd"/>
-                      <w:r>
-                        <w:rPr>
-                          <w:sz w:val="16"/>
-                          <w:szCs w:val="16"/>
-                        </w:rPr>
-                        <w:t xml:space="preserve"> – images and CSS</w:t>
-                      </w:r>
-                    </w:p>
-                    <w:p>
-                      <w:pPr>
-                        <w:rPr>
-                          <w:sz w:val="16"/>
-                          <w:szCs w:val="16"/>
-                        </w:rPr>
-                      </w:pPr>
-                      <w:r>
-                        <w:rPr>
-                          <w:sz w:val="16"/>
-                          <w:szCs w:val="16"/>
-                        </w:rPr>
-                        <w:t>/</w:t>
-                      </w:r>
-                      <w:proofErr w:type="gramStart"/>
-                      <w:r>
-                        <w:rPr>
-                          <w:sz w:val="16"/>
-                          <w:szCs w:val="16"/>
-                        </w:rPr>
-                        <w:t>templates</w:t>
-                      </w:r>
-                      <w:proofErr w:type="gramEnd"/>
-                      <w:r>
-                        <w:rPr>
-                          <w:sz w:val="16"/>
-                          <w:szCs w:val="16"/>
-                        </w:rPr>
-                        <w:t xml:space="preserve"> – the html web pages inc</w:t>
+                        <w:t>/templates – the html web pages inc</w:t>
                       </w:r>
                       <w:r>
                         <w:rPr>
@@ -631,6 +718,624 @@
                           <w:szCs w:val="16"/>
                         </w:rPr>
                         <w:t>/DATA the downloaded csv gov data</w:t>
+                      </w:r>
+                    </w:p>
+                    <w:p>
+                      <w:pPr>
+                        <w:rPr>
+                          <w:sz w:val="16"/>
+                          <w:szCs w:val="16"/>
+                        </w:rPr>
+                      </w:pPr>
+                      <w:r>
+                        <w:rPr>
+                          <w:sz w:val="16"/>
+                          <w:szCs w:val="16"/>
+                        </w:rPr>
+                        <w:t>/static – images and CSS</w:t>
+                      </w:r>
+                    </w:p>
+                    <w:p>
+                      <w:pPr>
+                        <w:rPr>
+                          <w:sz w:val="16"/>
+                          <w:szCs w:val="16"/>
+                        </w:rPr>
+                      </w:pPr>
+                    </w:p>
+                  </w:txbxContent>
+                </v:textbox>
+              </v:shape>
+            </w:pict>
+          </mc:Fallback>
+        </mc:AlternateContent>
+      </w:r>
+    </w:p>
+    <w:p>
+      <w:pPr>
+        <w:ind w:left="-284"/>
+        <w:rPr>
+          <w:sz w:val="20"/>
+          <w:szCs w:val="20"/>
+        </w:rPr>
+      </w:pPr>
+    </w:p>
+    <w:p>
+      <w:pPr>
+        <w:ind w:left="-284"/>
+        <w:rPr>
+          <w:sz w:val="20"/>
+          <w:szCs w:val="20"/>
+        </w:rPr>
+      </w:pPr>
+    </w:p>
+    <w:p>
+      <w:pPr>
+        <w:ind w:left="-284"/>
+        <w:rPr>
+          <w:sz w:val="20"/>
+          <w:szCs w:val="20"/>
+        </w:rPr>
+      </w:pPr>
+    </w:p>
+    <w:p>
+      <w:pPr>
+        <w:ind w:left="-284"/>
+        <w:rPr>
+          <w:sz w:val="20"/>
+          <w:szCs w:val="20"/>
+        </w:rPr>
+      </w:pPr>
+    </w:p>
+    <w:p>
+      <w:pPr>
+        <w:ind w:left="-284"/>
+        <w:rPr>
+          <w:sz w:val="20"/>
+          <w:szCs w:val="20"/>
+        </w:rPr>
+      </w:pPr>
+    </w:p>
+    <w:p>
+      <w:pPr>
+        <w:ind w:left="-284"/>
+        <w:rPr>
+          <w:sz w:val="20"/>
+          <w:szCs w:val="20"/>
+        </w:rPr>
+      </w:pPr>
+      <w:r>
+        <w:rPr>
+          <w:rFonts w:ascii="Arial Rounded MT Bold" w:hAnsi="Arial Rounded MT Bold"/>
+          <w:b/>
+          <w:bCs/>
+          <w:color w:val="0070C0"/>
+          <w:sz w:val="20"/>
+          <w:szCs w:val="20"/>
+        </w:rPr>
+        <w:drawing>
+          <wp:anchor distT="0" distB="0" distL="114300" distR="114300" simplePos="0" relativeHeight="251701248" behindDoc="0" locked="0" layoutInCell="1" allowOverlap="1" wp14:anchorId="67752011" wp14:editId="49BFCA50">
+            <wp:simplePos x="0" y="0"/>
+            <wp:positionH relativeFrom="margin">
+              <wp:posOffset>4978400</wp:posOffset>
+            </wp:positionH>
+            <wp:positionV relativeFrom="margin">
+              <wp:posOffset>2268855</wp:posOffset>
+            </wp:positionV>
+            <wp:extent cx="800100" cy="721995"/>
+            <wp:effectExtent l="0" t="0" r="0" b="1905"/>
+            <wp:wrapSquare wrapText="bothSides"/>
+            <wp:docPr id="872285154" name="Picture 1" descr="A screenshot of a computer screen&#10;&#10;Description automatically generated"/>
+            <wp:cNvGraphicFramePr>
+              <a:graphicFrameLocks xmlns:a="http://schemas.openxmlformats.org/drawingml/2006/main" noChangeAspect="1"/>
+            </wp:cNvGraphicFramePr>
+            <a:graphic xmlns:a="http://schemas.openxmlformats.org/drawingml/2006/main">
+              <a:graphicData uri="http://schemas.openxmlformats.org/drawingml/2006/picture">
+                <pic:pic xmlns:pic="http://schemas.openxmlformats.org/drawingml/2006/picture">
+                  <pic:nvPicPr>
+                    <pic:cNvPr id="872285154" name="Picture 1" descr="A screenshot of a computer screen&#10;&#10;Description automatically generated"/>
+                    <pic:cNvPicPr/>
+                  </pic:nvPicPr>
+                  <pic:blipFill>
+                    <a:blip r:embed="rId10">
+                      <a:extLst>
+                        <a:ext uri="{28A0092B-C50C-407E-A947-70E740481C1C}">
+                          <a14:useLocalDpi xmlns:a14="http://schemas.microsoft.com/office/drawing/2010/main" val="0"/>
+                        </a:ext>
+                      </a:extLst>
+                    </a:blip>
+                    <a:stretch>
+                      <a:fillRect/>
+                    </a:stretch>
+                  </pic:blipFill>
+                  <pic:spPr>
+                    <a:xfrm>
+                      <a:off x="0" y="0"/>
+                      <a:ext cx="800100" cy="721995"/>
+                    </a:xfrm>
+                    <a:prstGeom prst="rect">
+                      <a:avLst/>
+                    </a:prstGeom>
+                  </pic:spPr>
+                </pic:pic>
+              </a:graphicData>
+            </a:graphic>
+            <wp14:sizeRelH relativeFrom="margin">
+              <wp14:pctWidth>0</wp14:pctWidth>
+            </wp14:sizeRelH>
+            <wp14:sizeRelV relativeFrom="margin">
+              <wp14:pctHeight>0</wp14:pctHeight>
+            </wp14:sizeRelV>
+          </wp:anchor>
+        </w:drawing>
+      </w:r>
+    </w:p>
+    <w:p>
+      <w:pPr>
+        <w:ind w:left="-284"/>
+        <w:rPr>
+          <w:sz w:val="16"/>
+          <w:szCs w:val="16"/>
+        </w:rPr>
+      </w:pPr>
+      <w:r>
+        <w:rPr>
+          <w:sz w:val="16"/>
+          <w:szCs w:val="16"/>
+        </w:rPr>
+        <w:t>Database tables (see create statement py scripts for details)</w:t>
+      </w:r>
+    </w:p>
+    <w:p>
+      <w:pPr>
+        <w:pStyle w:val="ListParagraph"/>
+        <w:numPr>
+          <w:ilvl w:val="0"/>
+          <w:numId w:val="9"/>
+        </w:numPr>
+        <w:rPr>
+          <w:rFonts w:ascii="Courier New" w:hAnsi="Courier New" w:cs="Courier New"/>
+          <w:sz w:val="16"/>
+          <w:szCs w:val="16"/>
+        </w:rPr>
+      </w:pPr>
+      <w:r>
+        <w:rPr>
+          <w:rFonts w:ascii="Courier New" w:hAnsi="Courier New" w:cs="Courier New"/>
+          <w:sz w:val="16"/>
+          <w:szCs w:val="16"/>
+        </w:rPr>
+        <w:t>bus_stops</w:t>
+      </w:r>
+      <w:r>
+        <w:rPr>
+          <w:rFonts w:ascii="Courier New" w:hAnsi="Courier New" w:cs="Courier New"/>
+          <w:sz w:val="16"/>
+          <w:szCs w:val="16"/>
+        </w:rPr>
+        <w:tab/>
+        <w:t>gov bus stop data</w:t>
+      </w:r>
+    </w:p>
+    <w:p>
+      <w:pPr>
+        <w:pStyle w:val="ListParagraph"/>
+        <w:numPr>
+          <w:ilvl w:val="0"/>
+          <w:numId w:val="9"/>
+        </w:numPr>
+        <w:rPr>
+          <w:rFonts w:ascii="Courier New" w:hAnsi="Courier New" w:cs="Courier New"/>
+          <w:sz w:val="16"/>
+          <w:szCs w:val="16"/>
+        </w:rPr>
+      </w:pPr>
+      <w:r>
+        <w:rPr>
+          <w:rFonts w:ascii="Courier New" w:hAnsi="Courier New" w:cs="Courier New"/>
+          <w:sz w:val="16"/>
+          <w:szCs w:val="16"/>
+        </w:rPr>
+        <w:t>properties</w:t>
+      </w:r>
+      <w:r>
+        <w:rPr>
+          <w:rFonts w:ascii="Courier New" w:hAnsi="Courier New" w:cs="Courier New"/>
+          <w:sz w:val="16"/>
+          <w:szCs w:val="16"/>
+        </w:rPr>
+        <w:tab/>
+        <w:t>test real estate prop</w:t>
+      </w:r>
+    </w:p>
+    <w:p>
+      <w:pPr>
+        <w:pStyle w:val="ListParagraph"/>
+        <w:numPr>
+          <w:ilvl w:val="0"/>
+          <w:numId w:val="9"/>
+        </w:numPr>
+        <w:rPr>
+          <w:rFonts w:ascii="Courier New" w:hAnsi="Courier New" w:cs="Courier New"/>
+          <w:sz w:val="16"/>
+          <w:szCs w:val="16"/>
+        </w:rPr>
+      </w:pPr>
+      <w:r>
+        <w:rPr>
+          <w:rFonts w:ascii="Courier New" w:hAnsi="Courier New" w:cs="Courier New"/>
+          <w:sz w:val="16"/>
+          <w:szCs w:val="16"/>
+        </w:rPr>
+        <w:t>schools</w:t>
+      </w:r>
+      <w:r>
+        <w:rPr>
+          <w:rFonts w:ascii="Courier New" w:hAnsi="Courier New" w:cs="Courier New"/>
+          <w:sz w:val="16"/>
+          <w:szCs w:val="16"/>
+        </w:rPr>
+        <w:tab/>
+        <w:t>gov schools data</w:t>
+      </w:r>
+    </w:p>
+    <w:p>
+      <w:pPr>
+        <w:pStyle w:val="ListParagraph"/>
+        <w:numPr>
+          <w:ilvl w:val="0"/>
+          <w:numId w:val="9"/>
+        </w:numPr>
+        <w:rPr>
+          <w:rFonts w:ascii="Courier New" w:hAnsi="Courier New" w:cs="Courier New"/>
+          <w:sz w:val="16"/>
+          <w:szCs w:val="16"/>
+        </w:rPr>
+      </w:pPr>
+      <w:r>
+        <w:rPr>
+          <w:rFonts w:ascii="Courier New" w:hAnsi="Courier New" w:cs="Courier New"/>
+          <w:sz w:val="16"/>
+          <w:szCs w:val="16"/>
+        </w:rPr>
+        <w:t>users</w:t>
+      </w:r>
+      <w:r>
+        <w:rPr>
+          <w:rFonts w:ascii="Courier New" w:hAnsi="Courier New" w:cs="Courier New"/>
+          <w:sz w:val="16"/>
+          <w:szCs w:val="16"/>
+        </w:rPr>
+        <w:tab/>
+      </w:r>
+      <w:r>
+        <w:rPr>
+          <w:rFonts w:ascii="Courier New" w:hAnsi="Courier New" w:cs="Courier New"/>
+          <w:sz w:val="16"/>
+          <w:szCs w:val="16"/>
+        </w:rPr>
+        <w:tab/>
+        <w:t xml:space="preserve">user data </w:t>
+      </w:r>
+    </w:p>
+    <w:p>
+      <w:pPr>
+        <w:rPr>
+          <w:sz w:val="20"/>
+          <w:szCs w:val="20"/>
+        </w:rPr>
+      </w:pPr>
+    </w:p>
+    <w:p>
+      <w:pPr>
+        <w:pStyle w:val="ListParagraph"/>
+        <w:numPr>
+          <w:ilvl w:val="0"/>
+          <w:numId w:val="8"/>
+        </w:numPr>
+        <w:rPr>
+          <w:rFonts w:ascii="Arial Rounded MT Bold" w:hAnsi="Arial Rounded MT Bold"/>
+          <w:b/>
+          <w:bCs/>
+          <w:color w:val="0070C0"/>
+          <w:sz w:val="20"/>
+          <w:szCs w:val="20"/>
+        </w:rPr>
+      </w:pPr>
+      <w:r>
+        <w:rPr>
+          <w:rFonts w:ascii="Arial Rounded MT Bold" w:hAnsi="Arial Rounded MT Bold"/>
+          <w:b/>
+          <w:bCs/>
+          <w:color w:val="0070C0"/>
+          <w:sz w:val="20"/>
+          <w:szCs w:val="20"/>
+        </w:rPr>
+        <w:t>Python flask application (app.py)</w:t>
+      </w:r>
+    </w:p>
+    <w:p>
+      <w:pPr>
+        <w:ind w:left="-284"/>
+        <w:rPr>
+          <w:sz w:val="20"/>
+          <w:szCs w:val="20"/>
+        </w:rPr>
+      </w:pPr>
+      <w:r>
+        <w:rPr>
+          <w:sz w:val="20"/>
+          <w:szCs w:val="20"/>
+        </w:rPr>
+        <w:t xml:space="preserve">App.py contains the server-side python code that </w:t>
+      </w:r>
+      <w:r>
+        <w:rPr>
+          <w:sz w:val="20"/>
+          <w:szCs w:val="20"/>
+        </w:rPr>
+        <w:t xml:space="preserve">does not create any physical elements to the website, but instead </w:t>
+      </w:r>
+      <w:r>
+        <w:rPr>
+          <w:sz w:val="20"/>
+          <w:szCs w:val="20"/>
+        </w:rPr>
+        <w:t>listens to the http requests from the web pages. The code uses the Python Flask framework to setup routes for each request the website can do</w:t>
+      </w:r>
+      <w:r>
+        <w:rPr>
+          <w:sz w:val="20"/>
+          <w:szCs w:val="20"/>
+        </w:rPr>
+        <w:t xml:space="preserve"> (coded elements)</w:t>
+      </w:r>
+      <w:r>
+        <w:rPr>
+          <w:sz w:val="20"/>
+          <w:szCs w:val="20"/>
+        </w:rPr>
+        <w:t>. The routes process the requests such as a GET and POST by performing the business logic such as validation and storing the data in the database.</w:t>
+      </w:r>
+    </w:p>
+    <w:p>
+      <w:pPr>
+        <w:ind w:left="-284"/>
+        <w:rPr>
+          <w:sz w:val="20"/>
+          <w:szCs w:val="20"/>
+        </w:rPr>
+      </w:pPr>
+      <w:r>
+        <w:rPr>
+          <w:noProof/>
+        </w:rPr>
+        <mc:AlternateContent>
+          <mc:Choice Requires="wps">
+            <w:drawing>
+              <wp:anchor distT="0" distB="0" distL="114300" distR="114300" simplePos="0" relativeHeight="251691008" behindDoc="0" locked="0" layoutInCell="1" allowOverlap="1" wp14:anchorId="5FF64966" wp14:editId="00D536D6">
+                <wp:simplePos x="0" y="0"/>
+                <wp:positionH relativeFrom="column">
+                  <wp:posOffset>-355600</wp:posOffset>
+                </wp:positionH>
+                <wp:positionV relativeFrom="paragraph">
+                  <wp:posOffset>-1270</wp:posOffset>
+                </wp:positionV>
+                <wp:extent cx="3632200" cy="895350"/>
+                <wp:effectExtent l="0" t="0" r="12700" b="19050"/>
+                <wp:wrapNone/>
+                <wp:docPr id="2075263147" name="Text Box 1"/>
+                <wp:cNvGraphicFramePr/>
+                <a:graphic xmlns:a="http://schemas.openxmlformats.org/drawingml/2006/main">
+                  <a:graphicData uri="http://schemas.microsoft.com/office/word/2010/wordprocessingShape">
+                    <wps:wsp>
+                      <wps:cNvSpPr txBox="1"/>
+                      <wps:spPr>
+                        <a:xfrm>
+                          <a:off x="0" y="0"/>
+                          <a:ext cx="3632200" cy="895350"/>
+                        </a:xfrm>
+                        <a:prstGeom prst="rect">
+                          <a:avLst/>
+                        </a:prstGeom>
+                        <a:solidFill>
+                          <a:schemeClr val="lt1"/>
+                        </a:solidFill>
+                        <a:ln w="6350">
+                          <a:solidFill>
+                            <a:prstClr val="black"/>
+                          </a:solidFill>
+                        </a:ln>
+                      </wps:spPr>
+                      <wps:txbx>
+                        <w:txbxContent>
+                          <w:p>
+                            <w:pPr>
+                              <w:rPr>
+                                <w:sz w:val="16"/>
+                                <w:szCs w:val="16"/>
+                              </w:rPr>
+                            </w:pPr>
+                            <w:r>
+                              <w:rPr>
+                                <w:sz w:val="16"/>
+                                <w:szCs w:val="16"/>
+                              </w:rPr>
+                              <w:t>App.py</w:t>
+                            </w:r>
+                          </w:p>
+                          <w:p>
+                            <w:pPr>
+                              <w:rPr>
+                                <w:sz w:val="16"/>
+                                <w:szCs w:val="16"/>
+                              </w:rPr>
+                            </w:pPr>
+                            <w:r>
+                              <w:rPr>
+                                <w:sz w:val="16"/>
+                                <w:szCs w:val="16"/>
+                              </w:rPr>
+                              <w:t xml:space="preserve">- create the login manager and start the app, create routes to support welcome page, login, </w:t>
+                            </w:r>
+                            <w:proofErr w:type="gramStart"/>
+                            <w:r>
+                              <w:rPr>
+                                <w:sz w:val="16"/>
+                                <w:szCs w:val="16"/>
+                              </w:rPr>
+                              <w:t>logout</w:t>
+                            </w:r>
+                            <w:proofErr w:type="gramEnd"/>
+                            <w:r>
+                              <w:rPr>
+                                <w:sz w:val="16"/>
+                                <w:szCs w:val="16"/>
+                              </w:rPr>
+                              <w:t xml:space="preserve"> and signup</w:t>
+                            </w:r>
+                            <w:r>
+                              <w:rPr>
+                                <w:sz w:val="16"/>
+                                <w:szCs w:val="16"/>
+                              </w:rPr>
+                              <w:t xml:space="preserve"> (helper functions are </w:t>
+                            </w:r>
+                            <w:r>
+                              <w:rPr>
+                                <w:sz w:val="16"/>
+                                <w:szCs w:val="16"/>
+                              </w:rPr>
+                              <w:t xml:space="preserve">on the next </w:t>
+                            </w:r>
+                            <w:r>
+                              <w:rPr>
+                                <w:sz w:val="16"/>
+                                <w:szCs w:val="16"/>
+                              </w:rPr>
+                              <w:t>page)</w:t>
+                            </w:r>
+                          </w:p>
+                          <w:p>
+                            <w:pPr>
+                              <w:rPr>
+                                <w:sz w:val="16"/>
+                                <w:szCs w:val="16"/>
+                              </w:rPr>
+                            </w:pPr>
+                            <w:r>
+                              <w:rPr>
+                                <w:sz w:val="16"/>
+                                <w:szCs w:val="16"/>
+                              </w:rPr>
+                              <w:t>- algorithms: ‘use session variable to manage users login’, ‘record and validate user registration details’, ‘ensure site is being operated by authenticated user’</w:t>
+                            </w:r>
+                          </w:p>
+                        </w:txbxContent>
+                      </wps:txbx>
+                      <wps:bodyPr rot="0" spcFirstLastPara="0" vertOverflow="overflow" horzOverflow="overflow" vert="horz" wrap="square" lIns="91440" tIns="45720" rIns="91440" bIns="45720" numCol="1" spcCol="0" rtlCol="0" fromWordArt="0" anchor="t" anchorCtr="0" forceAA="0" compatLnSpc="1">
+                        <a:prstTxWarp prst="textNoShape">
+                          <a:avLst/>
+                        </a:prstTxWarp>
+                        <a:noAutofit/>
+                      </wps:bodyPr>
+                    </wps:wsp>
+                  </a:graphicData>
+                </a:graphic>
+                <wp14:sizeRelH relativeFrom="margin">
+                  <wp14:pctWidth>0</wp14:pctWidth>
+                </wp14:sizeRelH>
+                <wp14:sizeRelV relativeFrom="margin">
+                  <wp14:pctHeight>0</wp14:pctHeight>
+                </wp14:sizeRelV>
+              </wp:anchor>
+            </w:drawing>
+          </mc:Choice>
+          <mc:Fallback>
+            <w:pict>
+              <v:shape w14:anchorId="5FF64966" id="_x0000_s1027" type="#_x0000_t202" style="position:absolute;left:0;text-align:left;margin-left:-28pt;margin-top:-.1pt;width:286pt;height:70.5pt;z-index:251691008;visibility:visible;mso-wrap-style:square;mso-width-percent:0;mso-height-percent:0;mso-wrap-distance-left:9pt;mso-wrap-distance-top:0;mso-wrap-distance-right:9pt;mso-wrap-distance-bottom:0;mso-position-horizontal:absolute;mso-position-horizontal-relative:text;mso-position-vertical:absolute;mso-position-vertical-relative:text;mso-width-percent:0;mso-height-percent:0;mso-width-relative:margin;mso-height-relative:margin;v-text-anchor:top" o:gfxdata="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" fillcolor="white [3201]" strokeweight=".5pt">
+                <v:textbox>
+                  <w:txbxContent>
+                    <w:p>
+                      <w:pPr>
+                        <w:rPr>
+                          <w:sz w:val="16"/>
+                          <w:szCs w:val="16"/>
+                        </w:rPr>
+                      </w:pPr>
+                      <w:r>
+                        <w:rPr>
+                          <w:sz w:val="16"/>
+                          <w:szCs w:val="16"/>
+                        </w:rPr>
+                        <w:t>App.py</w:t>
+                      </w:r>
+                    </w:p>
+                    <w:p>
+                      <w:pPr>
+                        <w:rPr>
+                          <w:sz w:val="16"/>
+                          <w:szCs w:val="16"/>
+                        </w:rPr>
+                      </w:pPr>
+                      <w:r>
+                        <w:rPr>
+                          <w:sz w:val="16"/>
+                          <w:szCs w:val="16"/>
+                        </w:rPr>
+                        <w:t xml:space="preserve">- create the login manager and start the app, create routes to support welcome page, login, </w:t>
+                      </w:r>
+                      <w:proofErr w:type="gramStart"/>
+                      <w:r>
+                        <w:rPr>
+                          <w:sz w:val="16"/>
+                          <w:szCs w:val="16"/>
+                        </w:rPr>
+                        <w:t>logout</w:t>
+                      </w:r>
+                      <w:proofErr w:type="gramEnd"/>
+                      <w:r>
+                        <w:rPr>
+                          <w:sz w:val="16"/>
+                          <w:szCs w:val="16"/>
+                        </w:rPr>
+                        <w:t xml:space="preserve"> and signup</w:t>
+                      </w:r>
+                      <w:r>
+                        <w:rPr>
+                          <w:sz w:val="16"/>
+                          <w:szCs w:val="16"/>
+                        </w:rPr>
+                        <w:t xml:space="preserve"> (helper functions are </w:t>
+                      </w:r>
+                      <w:r>
+                        <w:rPr>
+                          <w:sz w:val="16"/>
+                          <w:szCs w:val="16"/>
+                        </w:rPr>
+                        <w:t xml:space="preserve">on the next </w:t>
+                      </w:r>
+                      <w:r>
+                        <w:rPr>
+                          <w:sz w:val="16"/>
+                          <w:szCs w:val="16"/>
+                        </w:rPr>
+                        <w:t>page)</w:t>
+                      </w:r>
+                    </w:p>
+                    <w:p>
+                      <w:pPr>
+                        <w:rPr>
+                          <w:sz w:val="16"/>
+                          <w:szCs w:val="16"/>
+                        </w:rPr>
+                      </w:pPr>
+                      <w:r>
+                        <w:rPr>
+                          <w:sz w:val="16"/>
+                          <w:szCs w:val="16"/>
+                        </w:rPr>
+                        <w:t>- algorithms: ‘use session variable to manage users login’, ‘record and validate user registration details’, ‘ensure site is being operated by authenticated user’</w:t>
                       </w:r>
                     </w:p>
                   </w:txbxContent>
@@ -642,14 +1347,338 @@
       </w:r>
       <w:r>
         <w:rPr>
+          <w:noProof/>
+        </w:rPr>
+        <mc:AlternateContent>
+          <mc:Choice Requires="wps">
+            <w:drawing>
+              <wp:anchor distT="0" distB="0" distL="114300" distR="114300" simplePos="0" relativeHeight="251693056" behindDoc="0" locked="0" layoutInCell="1" allowOverlap="1" wp14:anchorId="2BD8B978" wp14:editId="54E50F69">
+                <wp:simplePos x="0" y="0"/>
+                <wp:positionH relativeFrom="column">
+                  <wp:posOffset>3333750</wp:posOffset>
+                </wp:positionH>
+                <wp:positionV relativeFrom="paragraph">
+                  <wp:posOffset>-1270</wp:posOffset>
+                </wp:positionV>
+                <wp:extent cx="3690620" cy="895350"/>
+                <wp:effectExtent l="0" t="0" r="17780" b="19050"/>
+                <wp:wrapNone/>
+                <wp:docPr id="872295182" name="Text Box 1"/>
+                <wp:cNvGraphicFramePr/>
+                <a:graphic xmlns:a="http://schemas.openxmlformats.org/drawingml/2006/main">
+                  <a:graphicData uri="http://schemas.microsoft.com/office/word/2010/wordprocessingShape">
+                    <wps:wsp>
+                      <wps:cNvSpPr txBox="1"/>
+                      <wps:spPr>
+                        <a:xfrm>
+                          <a:off x="0" y="0"/>
+                          <a:ext cx="3690620" cy="895350"/>
+                        </a:xfrm>
+                        <a:prstGeom prst="rect">
+                          <a:avLst/>
+                        </a:prstGeom>
+                        <a:solidFill>
+                          <a:schemeClr val="lt1"/>
+                        </a:solidFill>
+                        <a:ln w="6350">
+                          <a:solidFill>
+                            <a:prstClr val="black"/>
+                          </a:solidFill>
+                        </a:ln>
+                      </wps:spPr>
+                      <wps:txbx>
+                        <w:txbxContent>
+                          <w:p>
+                            <w:pPr>
+                              <w:rPr>
+                                <w:sz w:val="16"/>
+                                <w:szCs w:val="16"/>
+                              </w:rPr>
+                            </w:pPr>
+                            <w:r>
+                              <w:rPr>
+                                <w:sz w:val="16"/>
+                                <w:szCs w:val="16"/>
+                              </w:rPr>
+                              <w:t>App.py</w:t>
+                            </w:r>
+                            <w:r>
+                              <w:rPr>
+                                <w:sz w:val="16"/>
+                                <w:szCs w:val="16"/>
+                              </w:rPr>
+                              <w:t xml:space="preserve"> - continued</w:t>
+                            </w:r>
+                          </w:p>
+                          <w:p>
+                            <w:pPr>
+                              <w:rPr>
+                                <w:sz w:val="16"/>
+                                <w:szCs w:val="16"/>
+                              </w:rPr>
+                            </w:pPr>
+                            <w:r>
+                              <w:rPr>
+                                <w:sz w:val="16"/>
+                                <w:szCs w:val="16"/>
+                              </w:rPr>
+                              <w:t xml:space="preserve">- </w:t>
+                            </w:r>
+                            <w:r>
+                              <w:rPr>
+                                <w:sz w:val="16"/>
+                                <w:szCs w:val="16"/>
+                              </w:rPr>
+                              <w:t>create route for admin page to upload csv files, and routes to support upload of each file type with validation</w:t>
+                            </w:r>
+                            <w:r>
+                              <w:rPr>
+                                <w:sz w:val="16"/>
+                                <w:szCs w:val="16"/>
+                              </w:rPr>
+                              <w:t xml:space="preserve"> (helper functions are in </w:t>
+                            </w:r>
+                            <w:r>
+                              <w:rPr>
+                                <w:sz w:val="16"/>
+                                <w:szCs w:val="16"/>
+                              </w:rPr>
+                              <w:t>next</w:t>
+                            </w:r>
+                            <w:r>
+                              <w:rPr>
+                                <w:sz w:val="16"/>
+                                <w:szCs w:val="16"/>
+                              </w:rPr>
+                              <w:t xml:space="preserve"> page)</w:t>
+                            </w:r>
+                            <w:r>
+                              <w:rPr>
+                                <w:sz w:val="16"/>
+                                <w:szCs w:val="16"/>
+                              </w:rPr>
+                              <w:t xml:space="preserve"> </w:t>
+                            </w:r>
+                          </w:p>
+                          <w:p>
+                            <w:pPr>
+                              <w:rPr>
+                                <w:sz w:val="16"/>
+                                <w:szCs w:val="16"/>
+                              </w:rPr>
+                            </w:pPr>
+                            <w:r>
+                              <w:rPr>
+                                <w:sz w:val="16"/>
+                                <w:szCs w:val="16"/>
+                              </w:rPr>
+                              <w:t xml:space="preserve">- algorithms: </w:t>
+                            </w:r>
+                            <w:r>
+                              <w:rPr>
+                                <w:sz w:val="16"/>
+                                <w:szCs w:val="16"/>
+                              </w:rPr>
+                              <w:t>‘record records from a csv file and store in a database table’, ‘checking the csv data before loading it into the database’</w:t>
+                            </w:r>
+                            <w:r>
+                              <w:rPr>
+                                <w:sz w:val="16"/>
+                                <w:szCs w:val="16"/>
+                              </w:rPr>
+                              <w:t>, ‘admins must be able to upload transport and school info to the website from .csv file’</w:t>
+                            </w:r>
+                          </w:p>
+                        </w:txbxContent>
+                      </wps:txbx>
+                      <wps:bodyPr rot="0" spcFirstLastPara="0" vertOverflow="overflow" horzOverflow="overflow" vert="horz" wrap="square" lIns="91440" tIns="45720" rIns="91440" bIns="45720" numCol="1" spcCol="0" rtlCol="0" fromWordArt="0" anchor="t" anchorCtr="0" forceAA="0" compatLnSpc="1">
+                        <a:prstTxWarp prst="textNoShape">
+                          <a:avLst/>
+                        </a:prstTxWarp>
+                        <a:noAutofit/>
+                      </wps:bodyPr>
+                    </wps:wsp>
+                  </a:graphicData>
+                </a:graphic>
+                <wp14:sizeRelH relativeFrom="margin">
+                  <wp14:pctWidth>0</wp14:pctWidth>
+                </wp14:sizeRelH>
+                <wp14:sizeRelV relativeFrom="margin">
+                  <wp14:pctHeight>0</wp14:pctHeight>
+                </wp14:sizeRelV>
+              </wp:anchor>
+            </w:drawing>
+          </mc:Choice>
+          <mc:Fallback>
+            <w:pict>
+              <v:shape w14:anchorId="2BD8B978" id="_x0000_s1028" type="#_x0000_t202" style="position:absolute;left:0;text-align:left;margin-left:262.5pt;margin-top:-.1pt;width:290.6pt;height:70.5pt;z-index:251693056;visibility:visible;mso-wrap-style:square;mso-width-percent:0;mso-height-percent:0;mso-wrap-distance-left:9pt;mso-wrap-distance-top:0;mso-wrap-distance-right:9pt;mso-wrap-distance-bottom:0;mso-position-horizontal:absolute;mso-position-horizontal-relative:text;mso-position-vertical:absolute;mso-position-vertical-relative:text;mso-width-percent:0;mso-height-percent:0;mso-width-relative:margin;mso-height-relative:margin;v-text-anchor:top" o:gfxdata="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" fillcolor="white [3201]" strokeweight=".5pt">
+                <v:textbox>
+                  <w:txbxContent>
+                    <w:p>
+                      <w:pPr>
+                        <w:rPr>
+                          <w:sz w:val="16"/>
+                          <w:szCs w:val="16"/>
+                        </w:rPr>
+                      </w:pPr>
+                      <w:r>
+                        <w:rPr>
+                          <w:sz w:val="16"/>
+                          <w:szCs w:val="16"/>
+                        </w:rPr>
+                        <w:t>App.py</w:t>
+                      </w:r>
+                      <w:r>
+                        <w:rPr>
+                          <w:sz w:val="16"/>
+                          <w:szCs w:val="16"/>
+                        </w:rPr>
+                        <w:t xml:space="preserve"> - continued</w:t>
+                      </w:r>
+                    </w:p>
+                    <w:p>
+                      <w:pPr>
+                        <w:rPr>
+                          <w:sz w:val="16"/>
+                          <w:szCs w:val="16"/>
+                        </w:rPr>
+                      </w:pPr>
+                      <w:r>
+                        <w:rPr>
+                          <w:sz w:val="16"/>
+                          <w:szCs w:val="16"/>
+                        </w:rPr>
+                        <w:t xml:space="preserve">- </w:t>
+                      </w:r>
+                      <w:r>
+                        <w:rPr>
+                          <w:sz w:val="16"/>
+                          <w:szCs w:val="16"/>
+                        </w:rPr>
+                        <w:t>create route for admin page to upload csv files, and routes to support upload of each file type with validation</w:t>
+                      </w:r>
+                      <w:r>
+                        <w:rPr>
+                          <w:sz w:val="16"/>
+                          <w:szCs w:val="16"/>
+                        </w:rPr>
+                        <w:t xml:space="preserve"> (helper functions are in </w:t>
+                      </w:r>
+                      <w:r>
+                        <w:rPr>
+                          <w:sz w:val="16"/>
+                          <w:szCs w:val="16"/>
+                        </w:rPr>
+                        <w:t>next</w:t>
+                      </w:r>
+                      <w:r>
+                        <w:rPr>
+                          <w:sz w:val="16"/>
+                          <w:szCs w:val="16"/>
+                        </w:rPr>
+                        <w:t xml:space="preserve"> page)</w:t>
+                      </w:r>
+                      <w:r>
+                        <w:rPr>
+                          <w:sz w:val="16"/>
+                          <w:szCs w:val="16"/>
+                        </w:rPr>
+                        <w:t xml:space="preserve"> </w:t>
+                      </w:r>
+                    </w:p>
+                    <w:p>
+                      <w:pPr>
+                        <w:rPr>
+                          <w:sz w:val="16"/>
+                          <w:szCs w:val="16"/>
+                        </w:rPr>
+                      </w:pPr>
+                      <w:r>
+                        <w:rPr>
+                          <w:sz w:val="16"/>
+                          <w:szCs w:val="16"/>
+                        </w:rPr>
+                        <w:t xml:space="preserve">- algorithms: </w:t>
+                      </w:r>
+                      <w:r>
+                        <w:rPr>
+                          <w:sz w:val="16"/>
+                          <w:szCs w:val="16"/>
+                        </w:rPr>
+                        <w:t>‘record records from a csv file and store in a database table’, ‘checking the csv data before loading it into the database’</w:t>
+                      </w:r>
+                      <w:r>
+                        <w:rPr>
+                          <w:sz w:val="16"/>
+                          <w:szCs w:val="16"/>
+                        </w:rPr>
+                        <w:t>, ‘admins must be able to upload transport and school info to the website from .csv file’</w:t>
+                      </w:r>
+                    </w:p>
+                  </w:txbxContent>
+                </v:textbox>
+              </v:shape>
+            </w:pict>
+          </mc:Fallback>
+        </mc:AlternateContent>
+      </w:r>
+    </w:p>
+    <w:p>
+      <w:pPr>
+        <w:ind w:left="-284"/>
+        <w:rPr>
+          <w:sz w:val="20"/>
+          <w:szCs w:val="20"/>
+        </w:rPr>
+      </w:pPr>
+    </w:p>
+    <w:p>
+      <w:pPr>
+        <w:ind w:left="-284"/>
+        <w:rPr>
+          <w:sz w:val="20"/>
+          <w:szCs w:val="20"/>
+        </w:rPr>
+      </w:pPr>
+    </w:p>
+    <w:p>
+      <w:pPr>
+        <w:ind w:left="-284"/>
+        <w:rPr>
+          <w:sz w:val="20"/>
+          <w:szCs w:val="20"/>
+        </w:rPr>
+      </w:pPr>
+    </w:p>
+    <w:p>
+      <w:pPr>
+        <w:rPr>
+          <w:rFonts w:ascii="Arial Rounded MT Bold" w:hAnsi="Arial Rounded MT Bold"/>
+          <w:b/>
+          <w:bCs/>
+          <w:color w:val="0070C0"/>
+          <w:sz w:val="20"/>
+          <w:szCs w:val="20"/>
+        </w:rPr>
+      </w:pPr>
+      <w:r>
+        <w:rPr>
           <w:sz w:val="20"/>
           <w:szCs w:val="20"/>
         </w:rPr>
         <w:drawing>
-          <wp:inline distT="0" distB="0" distL="0" distR="0" wp14:anchorId="33931B1D" wp14:editId="78AC08FC">
-            <wp:extent cx="1053187" cy="4852657"/>
-            <wp:effectExtent l="0" t="0" r="1270" b="0"/>
-            <wp:docPr id="80648292" name="Picture 1" descr="A black screen with white text&#10;&#10;Description automatically generated"/>
+          <wp:anchor distT="0" distB="0" distL="114300" distR="114300" simplePos="0" relativeHeight="251687936" behindDoc="0" locked="0" layoutInCell="1" allowOverlap="1" wp14:anchorId="344B6A28" wp14:editId="22DF31DB">
+            <wp:simplePos x="0" y="0"/>
+            <wp:positionH relativeFrom="margin">
+              <wp:posOffset>3333750</wp:posOffset>
+            </wp:positionH>
+            <wp:positionV relativeFrom="margin">
+              <wp:posOffset>4752340</wp:posOffset>
+            </wp:positionV>
+            <wp:extent cx="3690620" cy="3118485"/>
+            <wp:effectExtent l="0" t="0" r="5080" b="5715"/>
+            <wp:wrapSquare wrapText="bothSides"/>
+            <wp:docPr id="1054448769" name="Picture 1"/>
             <wp:cNvGraphicFramePr>
               <a:graphicFrameLocks xmlns:a="http://schemas.openxmlformats.org/drawingml/2006/main" noChangeAspect="1"/>
             </wp:cNvGraphicFramePr>
@@ -657,11 +1686,17 @@
               <a:graphicData uri="http://schemas.openxmlformats.org/drawingml/2006/picture">
                 <pic:pic xmlns:pic="http://schemas.openxmlformats.org/drawingml/2006/picture">
                   <pic:nvPicPr>
-                    <pic:cNvPr id="80648292" name="Picture 1" descr="A black screen with white text&#10;&#10;Description automatically generated"/>
+                    <pic:cNvPr id="1054448769" name=""/>
                     <pic:cNvPicPr/>
                   </pic:nvPicPr>
                   <pic:blipFill>
-                    <a:blip r:embed="rId7"/>
+                    <a:blip r:embed="rId11">
+                      <a:extLst>
+                        <a:ext uri="{28A0092B-C50C-407E-A947-70E740481C1C}">
+                          <a14:useLocalDpi xmlns:a14="http://schemas.microsoft.com/office/drawing/2010/main" val="0"/>
+                        </a:ext>
+                      </a:extLst>
+                    </a:blip>
                     <a:stretch>
                       <a:fillRect/>
                     </a:stretch>
@@ -669,7 +1704,7 @@
                   <pic:spPr>
                     <a:xfrm>
                       <a:off x="0" y="0"/>
-                      <a:ext cx="1061792" cy="4892305"/>
+                      <a:ext cx="3690620" cy="3118485"/>
                     </a:xfrm>
                     <a:prstGeom prst="rect">
                       <a:avLst/>
@@ -678,70 +1713,16 @@
                 </pic:pic>
               </a:graphicData>
             </a:graphic>
-          </wp:inline>
+            <wp14:sizeRelH relativeFrom="margin">
+              <wp14:pctWidth>0</wp14:pctWidth>
+            </wp14:sizeRelH>
+            <wp14:sizeRelV relativeFrom="margin">
+              <wp14:pctHeight>0</wp14:pctHeight>
+            </wp14:sizeRelV>
+          </wp:anchor>
         </w:drawing>
       </w:r>
-    </w:p>
-    <w:p>
-      <w:pPr>
-        <w:ind w:left="-284"/>
-        <w:rPr>
-          <w:sz w:val="20"/>
-          <w:szCs w:val="20"/>
-        </w:rPr>
-      </w:pPr>
-    </w:p>
-    <w:p>
-      <w:pPr>
-        <w:ind w:left="-284"/>
-        <w:rPr>
-          <w:sz w:val="20"/>
-          <w:szCs w:val="20"/>
-        </w:rPr>
-      </w:pPr>
-      <w:r>
-        <w:rPr>
-          <w:sz w:val="20"/>
-          <w:szCs w:val="20"/>
-        </w:rPr>
-        <w:br w:type="page"/>
-      </w:r>
-    </w:p>
-    <w:p>
-      <w:pPr>
-        <w:ind w:left="-284"/>
-        <w:rPr>
-          <w:sz w:val="20"/>
-          <w:szCs w:val="20"/>
-        </w:rPr>
-      </w:pPr>
-    </w:p>
-    <w:p>
-      <w:pPr>
-        <w:ind w:left="-284"/>
-        <w:rPr>
-          <w:sz w:val="20"/>
-          <w:szCs w:val="20"/>
-        </w:rPr>
-      </w:pPr>
-    </w:p>
-    <w:p>
-      <w:pPr>
-        <w:ind w:left="-284"/>
-        <w:rPr>
-          <w:sz w:val="20"/>
-          <w:szCs w:val="20"/>
-        </w:rPr>
-      </w:pPr>
-    </w:p>
-    <w:p>
-      <w:pPr>
-        <w:pStyle w:val="ListParagraph"/>
-        <w:numPr>
-          <w:ilvl w:val="0"/>
-          <w:numId w:val="2"/>
-        </w:numPr>
-        <w:ind w:left="-284"/>
+      <w:r>
         <w:rPr>
           <w:rFonts w:ascii="Arial Rounded MT Bold" w:hAnsi="Arial Rounded MT Bold"/>
           <w:b/>
@@ -750,7 +1731,117 @@
           <w:sz w:val="20"/>
           <w:szCs w:val="20"/>
         </w:rPr>
-      </w:pPr>
+        <w:drawing>
+          <wp:anchor distT="0" distB="0" distL="114300" distR="114300" simplePos="0" relativeHeight="251688960" behindDoc="0" locked="0" layoutInCell="1" allowOverlap="1" wp14:anchorId="5F52C87A" wp14:editId="268BBE6F">
+            <wp:simplePos x="0" y="0"/>
+            <wp:positionH relativeFrom="margin">
+              <wp:posOffset>3333750</wp:posOffset>
+            </wp:positionH>
+            <wp:positionV relativeFrom="margin">
+              <wp:posOffset>7870190</wp:posOffset>
+            </wp:positionV>
+            <wp:extent cx="3690620" cy="2203450"/>
+            <wp:effectExtent l="0" t="0" r="5080" b="6350"/>
+            <wp:wrapSquare wrapText="bothSides"/>
+            <wp:docPr id="1066567982" name="Picture 1"/>
+            <wp:cNvGraphicFramePr>
+              <a:graphicFrameLocks xmlns:a="http://schemas.openxmlformats.org/drawingml/2006/main" noChangeAspect="1"/>
+            </wp:cNvGraphicFramePr>
+            <a:graphic xmlns:a="http://schemas.openxmlformats.org/drawingml/2006/main">
+              <a:graphicData uri="http://schemas.openxmlformats.org/drawingml/2006/picture">
+                <pic:pic xmlns:pic="http://schemas.openxmlformats.org/drawingml/2006/picture">
+                  <pic:nvPicPr>
+                    <pic:cNvPr id="1066567982" name=""/>
+                    <pic:cNvPicPr/>
+                  </pic:nvPicPr>
+                  <pic:blipFill>
+                    <a:blip r:embed="rId12" cstate="print">
+                      <a:extLst>
+                        <a:ext uri="{28A0092B-C50C-407E-A947-70E740481C1C}">
+                          <a14:useLocalDpi xmlns:a14="http://schemas.microsoft.com/office/drawing/2010/main" val="0"/>
+                        </a:ext>
+                      </a:extLst>
+                    </a:blip>
+                    <a:stretch>
+                      <a:fillRect/>
+                    </a:stretch>
+                  </pic:blipFill>
+                  <pic:spPr>
+                    <a:xfrm>
+                      <a:off x="0" y="0"/>
+                      <a:ext cx="3690620" cy="2203450"/>
+                    </a:xfrm>
+                    <a:prstGeom prst="rect">
+                      <a:avLst/>
+                    </a:prstGeom>
+                  </pic:spPr>
+                </pic:pic>
+              </a:graphicData>
+            </a:graphic>
+            <wp14:sizeRelH relativeFrom="margin">
+              <wp14:pctWidth>0</wp14:pctWidth>
+            </wp14:sizeRelH>
+            <wp14:sizeRelV relativeFrom="margin">
+              <wp14:pctHeight>0</wp14:pctHeight>
+            </wp14:sizeRelV>
+          </wp:anchor>
+        </w:drawing>
+      </w:r>
+      <w:r>
+        <w:rPr>
+          <w:sz w:val="20"/>
+          <w:szCs w:val="20"/>
+        </w:rPr>
+        <w:drawing>
+          <wp:anchor distT="0" distB="0" distL="114300" distR="114300" simplePos="0" relativeHeight="251686912" behindDoc="0" locked="0" layoutInCell="1" allowOverlap="1" wp14:anchorId="61E7036B" wp14:editId="0CD27862">
+            <wp:simplePos x="0" y="0"/>
+            <wp:positionH relativeFrom="margin">
+              <wp:posOffset>-358775</wp:posOffset>
+            </wp:positionH>
+            <wp:positionV relativeFrom="margin">
+              <wp:posOffset>4749800</wp:posOffset>
+            </wp:positionV>
+            <wp:extent cx="3632200" cy="5501179"/>
+            <wp:effectExtent l="0" t="0" r="0" b="0"/>
+            <wp:wrapSquare wrapText="bothSides"/>
+            <wp:docPr id="861229730" name="Picture 1"/>
+            <wp:cNvGraphicFramePr>
+              <a:graphicFrameLocks xmlns:a="http://schemas.openxmlformats.org/drawingml/2006/main" noChangeAspect="1"/>
+            </wp:cNvGraphicFramePr>
+            <a:graphic xmlns:a="http://schemas.openxmlformats.org/drawingml/2006/main">
+              <a:graphicData uri="http://schemas.openxmlformats.org/drawingml/2006/picture">
+                <pic:pic xmlns:pic="http://schemas.openxmlformats.org/drawingml/2006/picture">
+                  <pic:nvPicPr>
+                    <pic:cNvPr id="861229730" name=""/>
+                    <pic:cNvPicPr/>
+                  </pic:nvPicPr>
+                  <pic:blipFill>
+                    <a:blip r:embed="rId13">
+                      <a:extLst>
+                        <a:ext uri="{28A0092B-C50C-407E-A947-70E740481C1C}">
+                          <a14:useLocalDpi xmlns:a14="http://schemas.microsoft.com/office/drawing/2010/main" val="0"/>
+                        </a:ext>
+                      </a:extLst>
+                    </a:blip>
+                    <a:stretch>
+                      <a:fillRect/>
+                    </a:stretch>
+                  </pic:blipFill>
+                  <pic:spPr>
+                    <a:xfrm>
+                      <a:off x="0" y="0"/>
+                      <a:ext cx="3632200" cy="5501179"/>
+                    </a:xfrm>
+                    <a:prstGeom prst="rect">
+                      <a:avLst/>
+                    </a:prstGeom>
+                  </pic:spPr>
+                </pic:pic>
+              </a:graphicData>
+            </a:graphic>
+          </wp:anchor>
+        </w:drawing>
+      </w:r>
       <w:r>
         <w:rPr>
           <w:rFonts w:ascii="Arial Rounded MT Bold" w:hAnsi="Arial Rounded MT Bold"/>
@@ -760,51 +1851,1003 @@
           <w:sz w:val="20"/>
           <w:szCs w:val="20"/>
         </w:rPr>
-        <w:t>Application File</w:t>
-      </w:r>
-    </w:p>
-    <w:p>
-      <w:pPr>
-        <w:ind w:left="-284"/>
-        <w:rPr>
-          <w:sz w:val="20"/>
-          <w:szCs w:val="20"/>
-        </w:rPr>
-      </w:pPr>
-      <w:r>
-        <w:rPr>
-          <w:sz w:val="20"/>
-          <w:szCs w:val="20"/>
-        </w:rPr>
-        <w:t xml:space="preserve">App.py contains the server-side python code that </w:t>
-      </w:r>
-      <w:r>
-        <w:rPr>
-          <w:sz w:val="20"/>
-          <w:szCs w:val="20"/>
-        </w:rPr>
-        <w:t xml:space="preserve">does not create any physical elements to the website, but instead </w:t>
-      </w:r>
-      <w:r>
-        <w:rPr>
-          <w:sz w:val="20"/>
-          <w:szCs w:val="20"/>
-        </w:rPr>
-        <w:t>listens to the http requests from the web pages. The code uses the Python Flask framework to setup routes for each request the website can do</w:t>
-      </w:r>
-      <w:r>
-        <w:rPr>
-          <w:sz w:val="20"/>
-          <w:szCs w:val="20"/>
-        </w:rPr>
-        <w:t xml:space="preserve"> (coded elements)</w:t>
-      </w:r>
-      <w:r>
-        <w:rPr>
-          <w:sz w:val="20"/>
-          <w:szCs w:val="20"/>
-        </w:rPr>
-        <w:t>. The routes process the requests such as a GET and POST by performing the business logic such as validation and storing the data in the database.</w:t>
+        <w:br w:type="page"/>
+      </w:r>
+    </w:p>
+    <w:p>
+      <w:pPr>
+        <w:rPr>
+          <w:rFonts w:ascii="Arial Rounded MT Bold" w:hAnsi="Arial Rounded MT Bold"/>
+          <w:b/>
+          <w:bCs/>
+          <w:color w:val="0070C0"/>
+          <w:sz w:val="20"/>
+          <w:szCs w:val="20"/>
+        </w:rPr>
+      </w:pPr>
+      <w:r>
+        <w:rPr>
+          <w:noProof/>
+        </w:rPr>
+        <w:lastRenderedPageBreak/>
+        <mc:AlternateContent>
+          <mc:Choice Requires="wps">
+            <w:drawing>
+              <wp:anchor distT="0" distB="0" distL="114300" distR="114300" simplePos="0" relativeHeight="251700224" behindDoc="0" locked="0" layoutInCell="1" allowOverlap="1" wp14:anchorId="32D98735" wp14:editId="573A4DF8">
+                <wp:simplePos x="0" y="0"/>
+                <wp:positionH relativeFrom="column">
+                  <wp:posOffset>3835400</wp:posOffset>
+                </wp:positionH>
+                <wp:positionV relativeFrom="paragraph">
+                  <wp:posOffset>180340</wp:posOffset>
+                </wp:positionV>
+                <wp:extent cx="3187700" cy="1225550"/>
+                <wp:effectExtent l="0" t="0" r="12700" b="19050"/>
+                <wp:wrapNone/>
+                <wp:docPr id="1710108955" name="Text Box 1"/>
+                <wp:cNvGraphicFramePr/>
+                <a:graphic xmlns:a="http://schemas.openxmlformats.org/drawingml/2006/main">
+                  <a:graphicData uri="http://schemas.microsoft.com/office/word/2010/wordprocessingShape">
+                    <wps:wsp>
+                      <wps:cNvSpPr txBox="1"/>
+                      <wps:spPr>
+                        <a:xfrm>
+                          <a:off x="0" y="0"/>
+                          <a:ext cx="3187700" cy="1225550"/>
+                        </a:xfrm>
+                        <a:prstGeom prst="rect">
+                          <a:avLst/>
+                        </a:prstGeom>
+                        <a:solidFill>
+                          <a:schemeClr val="lt1"/>
+                        </a:solidFill>
+                        <a:ln w="6350">
+                          <a:solidFill>
+                            <a:prstClr val="black"/>
+                          </a:solidFill>
+                        </a:ln>
+                      </wps:spPr>
+                      <wps:txbx>
+                        <w:txbxContent>
+                          <w:p>
+                            <w:pPr>
+                              <w:rPr>
+                                <w:sz w:val="16"/>
+                                <w:szCs w:val="16"/>
+                              </w:rPr>
+                            </w:pPr>
+                            <w:r>
+                              <w:rPr>
+                                <w:sz w:val="16"/>
+                                <w:szCs w:val="16"/>
+                              </w:rPr>
+                              <w:t>App.py</w:t>
+                            </w:r>
+                            <w:r>
+                              <w:rPr>
+                                <w:sz w:val="16"/>
+                                <w:szCs w:val="16"/>
+                              </w:rPr>
+                              <w:t xml:space="preserve"> continued</w:t>
+                            </w:r>
+                          </w:p>
+                          <w:p>
+                            <w:pPr>
+                              <w:rPr>
+                                <w:sz w:val="16"/>
+                                <w:szCs w:val="16"/>
+                              </w:rPr>
+                            </w:pPr>
+                            <w:r>
+                              <w:rPr>
+                                <w:sz w:val="16"/>
+                                <w:szCs w:val="16"/>
+                              </w:rPr>
+                              <w:t>- helper functions to load data from the database, compare distances, create database connection</w:t>
+                            </w:r>
+                          </w:p>
+                          <w:p>
+                            <w:pPr>
+                              <w:rPr>
+                                <w:sz w:val="16"/>
+                                <w:szCs w:val="16"/>
+                              </w:rPr>
+                            </w:pPr>
+                            <w:r>
+                              <w:rPr>
+                                <w:sz w:val="16"/>
+                                <w:szCs w:val="16"/>
+                              </w:rPr>
+                              <w:t xml:space="preserve">- code is </w:t>
+                            </w:r>
+                            <w:proofErr w:type="spellStart"/>
+                            <w:r>
+                              <w:rPr>
+                                <w:sz w:val="16"/>
+                                <w:szCs w:val="16"/>
+                              </w:rPr>
+                              <w:t>self explanatory</w:t>
+                            </w:r>
+                            <w:proofErr w:type="spellEnd"/>
+                            <w:r>
+                              <w:rPr>
+                                <w:sz w:val="16"/>
+                                <w:szCs w:val="16"/>
+                              </w:rPr>
+                              <w:t xml:space="preserve"> so have not provided line by line annotations</w:t>
+                            </w:r>
+                          </w:p>
+                          <w:p>
+                            <w:pPr>
+                              <w:rPr>
+                                <w:sz w:val="16"/>
+                                <w:szCs w:val="16"/>
+                              </w:rPr>
+                            </w:pPr>
+                            <w:r>
+                              <w:rPr>
+                                <w:sz w:val="16"/>
+                                <w:szCs w:val="16"/>
+                              </w:rPr>
+                              <w:t>- geod</w:t>
+                            </w:r>
+                            <w:r>
+                              <w:rPr>
+                                <w:sz w:val="16"/>
+                                <w:szCs w:val="16"/>
+                              </w:rPr>
+                              <w:t>e</w:t>
+                            </w:r>
+                            <w:r>
+                              <w:rPr>
+                                <w:sz w:val="16"/>
+                                <w:szCs w:val="16"/>
+                              </w:rPr>
+                              <w:t>s</w:t>
+                            </w:r>
+                            <w:r>
+                              <w:rPr>
+                                <w:sz w:val="16"/>
+                                <w:szCs w:val="16"/>
+                              </w:rPr>
+                              <w:t>i</w:t>
+                            </w:r>
+                            <w:r>
+                              <w:rPr>
+                                <w:sz w:val="16"/>
+                                <w:szCs w:val="16"/>
+                              </w:rPr>
+                              <w:t>c</w:t>
+                            </w:r>
+                            <w:r>
+                              <w:rPr>
+                                <w:sz w:val="16"/>
+                                <w:szCs w:val="16"/>
+                              </w:rPr>
+                              <w:t xml:space="preserve"> is a python function ‘calculates the shortest path between 2 points on any surface’ in this case using </w:t>
+                            </w:r>
+                            <w:proofErr w:type="spellStart"/>
+                            <w:r>
+                              <w:rPr>
+                                <w:sz w:val="16"/>
+                                <w:szCs w:val="16"/>
+                              </w:rPr>
+                              <w:t>lat</w:t>
+                            </w:r>
+                            <w:proofErr w:type="spellEnd"/>
+                            <w:r>
+                              <w:rPr>
+                                <w:sz w:val="16"/>
+                                <w:szCs w:val="16"/>
+                              </w:rPr>
+                              <w:t xml:space="preserve"> long</w:t>
+                            </w:r>
+                          </w:p>
+                        </w:txbxContent>
+                      </wps:txbx>
+                      <wps:bodyPr rot="0" spcFirstLastPara="0" vertOverflow="overflow" horzOverflow="overflow" vert="horz" wrap="square" lIns="91440" tIns="45720" rIns="91440" bIns="45720" numCol="1" spcCol="0" rtlCol="0" fromWordArt="0" anchor="t" anchorCtr="0" forceAA="0" compatLnSpc="1">
+                        <a:prstTxWarp prst="textNoShape">
+                          <a:avLst/>
+                        </a:prstTxWarp>
+                        <a:noAutofit/>
+                      </wps:bodyPr>
+                    </wps:wsp>
+                  </a:graphicData>
+                </a:graphic>
+                <wp14:sizeRelH relativeFrom="margin">
+                  <wp14:pctWidth>0</wp14:pctWidth>
+                </wp14:sizeRelH>
+                <wp14:sizeRelV relativeFrom="margin">
+                  <wp14:pctHeight>0</wp14:pctHeight>
+                </wp14:sizeRelV>
+              </wp:anchor>
+            </w:drawing>
+          </mc:Choice>
+          <mc:Fallback>
+            <w:pict>
+              <v:shape w14:anchorId="32D98735" id="_x0000_s1029" type="#_x0000_t202" style="position:absolute;margin-left:302pt;margin-top:14.2pt;width:251pt;height:96.5pt;z-index:251700224;visibility:visible;mso-wrap-style:square;mso-width-percent:0;mso-height-percent:0;mso-wrap-distance-left:9pt;mso-wrap-distance-top:0;mso-wrap-distance-right:9pt;mso-wrap-distance-bottom:0;mso-position-horizontal:absolute;mso-position-horizontal-relative:text;mso-position-vertical:absolute;mso-position-vertical-relative:text;mso-width-percent:0;mso-height-percent:0;mso-width-relative:margin;mso-height-relative:margin;v-text-anchor:top" o:gfxdata="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" fillcolor="white [3201]" strokeweight=".5pt">
+                <v:textbox>
+                  <w:txbxContent>
+                    <w:p>
+                      <w:pPr>
+                        <w:rPr>
+                          <w:sz w:val="16"/>
+                          <w:szCs w:val="16"/>
+                        </w:rPr>
+                      </w:pPr>
+                      <w:r>
+                        <w:rPr>
+                          <w:sz w:val="16"/>
+                          <w:szCs w:val="16"/>
+                        </w:rPr>
+                        <w:t>App.py</w:t>
+                      </w:r>
+                      <w:r>
+                        <w:rPr>
+                          <w:sz w:val="16"/>
+                          <w:szCs w:val="16"/>
+                        </w:rPr>
+                        <w:t xml:space="preserve"> continued</w:t>
+                      </w:r>
+                    </w:p>
+                    <w:p>
+                      <w:pPr>
+                        <w:rPr>
+                          <w:sz w:val="16"/>
+                          <w:szCs w:val="16"/>
+                        </w:rPr>
+                      </w:pPr>
+                      <w:r>
+                        <w:rPr>
+                          <w:sz w:val="16"/>
+                          <w:szCs w:val="16"/>
+                        </w:rPr>
+                        <w:t>- helper functions to load data from the database, compare distances, create database connection</w:t>
+                      </w:r>
+                    </w:p>
+                    <w:p>
+                      <w:pPr>
+                        <w:rPr>
+                          <w:sz w:val="16"/>
+                          <w:szCs w:val="16"/>
+                        </w:rPr>
+                      </w:pPr>
+                      <w:r>
+                        <w:rPr>
+                          <w:sz w:val="16"/>
+                          <w:szCs w:val="16"/>
+                        </w:rPr>
+                        <w:t xml:space="preserve">- code is </w:t>
+                      </w:r>
+                      <w:proofErr w:type="spellStart"/>
+                      <w:r>
+                        <w:rPr>
+                          <w:sz w:val="16"/>
+                          <w:szCs w:val="16"/>
+                        </w:rPr>
+                        <w:t>self explanatory</w:t>
+                      </w:r>
+                      <w:proofErr w:type="spellEnd"/>
+                      <w:r>
+                        <w:rPr>
+                          <w:sz w:val="16"/>
+                          <w:szCs w:val="16"/>
+                        </w:rPr>
+                        <w:t xml:space="preserve"> so have not provided line by line annotations</w:t>
+                      </w:r>
+                    </w:p>
+                    <w:p>
+                      <w:pPr>
+                        <w:rPr>
+                          <w:sz w:val="16"/>
+                          <w:szCs w:val="16"/>
+                        </w:rPr>
+                      </w:pPr>
+                      <w:r>
+                        <w:rPr>
+                          <w:sz w:val="16"/>
+                          <w:szCs w:val="16"/>
+                        </w:rPr>
+                        <w:t>- geod</w:t>
+                      </w:r>
+                      <w:r>
+                        <w:rPr>
+                          <w:sz w:val="16"/>
+                          <w:szCs w:val="16"/>
+                        </w:rPr>
+                        <w:t>e</w:t>
+                      </w:r>
+                      <w:r>
+                        <w:rPr>
+                          <w:sz w:val="16"/>
+                          <w:szCs w:val="16"/>
+                        </w:rPr>
+                        <w:t>s</w:t>
+                      </w:r>
+                      <w:r>
+                        <w:rPr>
+                          <w:sz w:val="16"/>
+                          <w:szCs w:val="16"/>
+                        </w:rPr>
+                        <w:t>i</w:t>
+                      </w:r>
+                      <w:r>
+                        <w:rPr>
+                          <w:sz w:val="16"/>
+                          <w:szCs w:val="16"/>
+                        </w:rPr>
+                        <w:t>c</w:t>
+                      </w:r>
+                      <w:r>
+                        <w:rPr>
+                          <w:sz w:val="16"/>
+                          <w:szCs w:val="16"/>
+                        </w:rPr>
+                        <w:t xml:space="preserve"> is a python function ‘calculates the shortest path between 2 points on any surface’ in this case using </w:t>
+                      </w:r>
+                      <w:proofErr w:type="spellStart"/>
+                      <w:r>
+                        <w:rPr>
+                          <w:sz w:val="16"/>
+                          <w:szCs w:val="16"/>
+                        </w:rPr>
+                        <w:t>lat</w:t>
+                      </w:r>
+                      <w:proofErr w:type="spellEnd"/>
+                      <w:r>
+                        <w:rPr>
+                          <w:sz w:val="16"/>
+                          <w:szCs w:val="16"/>
+                        </w:rPr>
+                        <w:t xml:space="preserve"> long</w:t>
+                      </w:r>
+                    </w:p>
+                  </w:txbxContent>
+                </v:textbox>
+              </v:shape>
+            </w:pict>
+          </mc:Fallback>
+        </mc:AlternateContent>
+      </w:r>
+      <w:r>
+        <w:rPr>
+          <w:noProof/>
+        </w:rPr>
+        <mc:AlternateContent>
+          <mc:Choice Requires="wps">
+            <w:drawing>
+              <wp:anchor distT="0" distB="0" distL="114300" distR="114300" simplePos="0" relativeHeight="251698176" behindDoc="0" locked="0" layoutInCell="1" allowOverlap="1" wp14:anchorId="2BEA31AB" wp14:editId="4515B1A5">
+                <wp:simplePos x="0" y="0"/>
+                <wp:positionH relativeFrom="column">
+                  <wp:posOffset>-381000</wp:posOffset>
+                </wp:positionH>
+                <wp:positionV relativeFrom="paragraph">
+                  <wp:posOffset>180340</wp:posOffset>
+                </wp:positionV>
+                <wp:extent cx="4159885" cy="1225550"/>
+                <wp:effectExtent l="0" t="0" r="18415" b="19050"/>
+                <wp:wrapNone/>
+                <wp:docPr id="185775851" name="Text Box 1"/>
+                <wp:cNvGraphicFramePr/>
+                <a:graphic xmlns:a="http://schemas.openxmlformats.org/drawingml/2006/main">
+                  <a:graphicData uri="http://schemas.microsoft.com/office/word/2010/wordprocessingShape">
+                    <wps:wsp>
+                      <wps:cNvSpPr txBox="1"/>
+                      <wps:spPr>
+                        <a:xfrm>
+                          <a:off x="0" y="0"/>
+                          <a:ext cx="4159885" cy="1225550"/>
+                        </a:xfrm>
+                        <a:prstGeom prst="rect">
+                          <a:avLst/>
+                        </a:prstGeom>
+                        <a:solidFill>
+                          <a:schemeClr val="lt1"/>
+                        </a:solidFill>
+                        <a:ln w="6350">
+                          <a:solidFill>
+                            <a:prstClr val="black"/>
+                          </a:solidFill>
+                        </a:ln>
+                      </wps:spPr>
+                      <wps:txbx>
+                        <w:txbxContent>
+                          <w:p>
+                            <w:pPr>
+                              <w:rPr>
+                                <w:sz w:val="16"/>
+                                <w:szCs w:val="16"/>
+                              </w:rPr>
+                            </w:pPr>
+                            <w:r>
+                              <w:rPr>
+                                <w:sz w:val="16"/>
+                                <w:szCs w:val="16"/>
+                              </w:rPr>
+                              <w:t>App.py</w:t>
+                            </w:r>
+                            <w:r>
+                              <w:rPr>
+                                <w:sz w:val="16"/>
+                                <w:szCs w:val="16"/>
+                              </w:rPr>
+                              <w:t xml:space="preserve"> continued</w:t>
+                            </w:r>
+                          </w:p>
+                          <w:p>
+                            <w:pPr>
+                              <w:rPr>
+                                <w:sz w:val="16"/>
+                                <w:szCs w:val="16"/>
+                              </w:rPr>
+                            </w:pPr>
+                            <w:r>
+                              <w:rPr>
+                                <w:sz w:val="16"/>
+                                <w:szCs w:val="16"/>
+                              </w:rPr>
+                              <w:t xml:space="preserve">- </w:t>
+                            </w:r>
+                            <w:r>
+                              <w:rPr>
+                                <w:sz w:val="16"/>
+                                <w:szCs w:val="16"/>
+                              </w:rPr>
+                              <w:t xml:space="preserve">create remainder of the routes, browse, search, profile, </w:t>
+                            </w:r>
+                            <w:proofErr w:type="spellStart"/>
+                            <w:r>
+                              <w:rPr>
+                                <w:sz w:val="16"/>
+                                <w:szCs w:val="16"/>
+                              </w:rPr>
+                              <w:t>datapolicy</w:t>
+                            </w:r>
+                            <w:proofErr w:type="spellEnd"/>
+                            <w:r>
+                              <w:rPr>
+                                <w:sz w:val="16"/>
+                                <w:szCs w:val="16"/>
+                              </w:rPr>
+                              <w:t xml:space="preserve"> and forgot password routes</w:t>
+                            </w:r>
+                            <w:r>
+                              <w:rPr>
+                                <w:sz w:val="16"/>
+                                <w:szCs w:val="16"/>
+                              </w:rPr>
+                              <w:t xml:space="preserve"> (helper functions are to the right on this page)</w:t>
+                            </w:r>
+                          </w:p>
+                          <w:p>
+                            <w:pPr>
+                              <w:rPr>
+                                <w:sz w:val="16"/>
+                                <w:szCs w:val="16"/>
+                              </w:rPr>
+                            </w:pPr>
+                            <w:r>
+                              <w:rPr>
+                                <w:sz w:val="16"/>
+                                <w:szCs w:val="16"/>
+                              </w:rPr>
+                              <w:t>- algorithm</w:t>
+                            </w:r>
+                            <w:r>
+                              <w:rPr>
+                                <w:sz w:val="16"/>
+                                <w:szCs w:val="16"/>
+                              </w:rPr>
+                              <w:t>s / req</w:t>
+                            </w:r>
+                            <w:r>
+                              <w:rPr>
+                                <w:sz w:val="16"/>
+                                <w:szCs w:val="16"/>
+                              </w:rPr>
+                              <w:t xml:space="preserve"> ‘search the database on specific criteria and display the results’</w:t>
+                            </w:r>
+                            <w:r>
+                              <w:rPr>
+                                <w:sz w:val="16"/>
+                                <w:szCs w:val="16"/>
+                              </w:rPr>
+                              <w:t xml:space="preserve">, ‘users must be able to register personal details’, ‘incorrect user registration will not be stored in the database’, ‘user must be able to enter a keyword to find information about bus stops and schools relevant to the </w:t>
+                            </w:r>
+                            <w:proofErr w:type="spellStart"/>
+                            <w:r>
+                              <w:rPr>
+                                <w:sz w:val="16"/>
+                                <w:szCs w:val="16"/>
+                              </w:rPr>
+                              <w:t>are</w:t>
+                            </w:r>
+                            <w:proofErr w:type="spellEnd"/>
+                            <w:r>
+                              <w:rPr>
+                                <w:sz w:val="16"/>
+                                <w:szCs w:val="16"/>
+                              </w:rPr>
+                              <w:t xml:space="preserve"> they are interested in’, ‘appropriate validation checks on new data before it can be uploaded to the database (service side version here, for client side see templates and </w:t>
+                            </w:r>
+                            <w:proofErr w:type="spellStart"/>
+                            <w:r>
+                              <w:rPr>
+                                <w:sz w:val="16"/>
+                                <w:szCs w:val="16"/>
+                              </w:rPr>
+                              <w:t>U</w:t>
+                            </w:r>
+                            <w:r>
+                              <w:rPr>
+                                <w:sz w:val="16"/>
+                                <w:szCs w:val="16"/>
+                              </w:rPr>
+                              <w:t>s</w:t>
+                            </w:r>
+                            <w:r>
+                              <w:rPr>
+                                <w:sz w:val="16"/>
+                                <w:szCs w:val="16"/>
+                              </w:rPr>
+                              <w:t>erForm</w:t>
+                            </w:r>
+                            <w:proofErr w:type="spellEnd"/>
+                          </w:p>
+                        </w:txbxContent>
+                      </wps:txbx>
+                      <wps:bodyPr rot="0" spcFirstLastPara="0" vertOverflow="overflow" horzOverflow="overflow" vert="horz" wrap="square" lIns="91440" tIns="45720" rIns="91440" bIns="45720" numCol="1" spcCol="0" rtlCol="0" fromWordArt="0" anchor="t" anchorCtr="0" forceAA="0" compatLnSpc="1">
+                        <a:prstTxWarp prst="textNoShape">
+                          <a:avLst/>
+                        </a:prstTxWarp>
+                        <a:noAutofit/>
+                      </wps:bodyPr>
+                    </wps:wsp>
+                  </a:graphicData>
+                </a:graphic>
+                <wp14:sizeRelH relativeFrom="margin">
+                  <wp14:pctWidth>0</wp14:pctWidth>
+                </wp14:sizeRelH>
+                <wp14:sizeRelV relativeFrom="margin">
+                  <wp14:pctHeight>0</wp14:pctHeight>
+                </wp14:sizeRelV>
+              </wp:anchor>
+            </w:drawing>
+          </mc:Choice>
+          <mc:Fallback>
+            <w:pict>
+              <v:shape w14:anchorId="2BEA31AB" id="_x0000_s1030" type="#_x0000_t202" style="position:absolute;margin-left:-30pt;margin-top:14.2pt;width:327.55pt;height:96.5pt;z-index:251698176;visibility:visible;mso-wrap-style:square;mso-width-percent:0;mso-height-percent:0;mso-wrap-distance-left:9pt;mso-wrap-distance-top:0;mso-wrap-distance-right:9pt;mso-wrap-distance-bottom:0;mso-position-horizontal:absolute;mso-position-horizontal-relative:text;mso-position-vertical:absolute;mso-position-vertical-relative:text;mso-width-percent:0;mso-height-percent:0;mso-width-relative:margin;mso-height-relative:margin;v-text-anchor:top" o:gfxdata="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" fillcolor="white [3201]" strokeweight=".5pt">
+                <v:textbox>
+                  <w:txbxContent>
+                    <w:p>
+                      <w:pPr>
+                        <w:rPr>
+                          <w:sz w:val="16"/>
+                          <w:szCs w:val="16"/>
+                        </w:rPr>
+                      </w:pPr>
+                      <w:r>
+                        <w:rPr>
+                          <w:sz w:val="16"/>
+                          <w:szCs w:val="16"/>
+                        </w:rPr>
+                        <w:t>App.py</w:t>
+                      </w:r>
+                      <w:r>
+                        <w:rPr>
+                          <w:sz w:val="16"/>
+                          <w:szCs w:val="16"/>
+                        </w:rPr>
+                        <w:t xml:space="preserve"> continued</w:t>
+                      </w:r>
+                    </w:p>
+                    <w:p>
+                      <w:pPr>
+                        <w:rPr>
+                          <w:sz w:val="16"/>
+                          <w:szCs w:val="16"/>
+                        </w:rPr>
+                      </w:pPr>
+                      <w:r>
+                        <w:rPr>
+                          <w:sz w:val="16"/>
+                          <w:szCs w:val="16"/>
+                        </w:rPr>
+                        <w:t xml:space="preserve">- </w:t>
+                      </w:r>
+                      <w:r>
+                        <w:rPr>
+                          <w:sz w:val="16"/>
+                          <w:szCs w:val="16"/>
+                        </w:rPr>
+                        <w:t xml:space="preserve">create remainder of the routes, browse, search, profile, </w:t>
+                      </w:r>
+                      <w:proofErr w:type="spellStart"/>
+                      <w:r>
+                        <w:rPr>
+                          <w:sz w:val="16"/>
+                          <w:szCs w:val="16"/>
+                        </w:rPr>
+                        <w:t>datapolicy</w:t>
+                      </w:r>
+                      <w:proofErr w:type="spellEnd"/>
+                      <w:r>
+                        <w:rPr>
+                          <w:sz w:val="16"/>
+                          <w:szCs w:val="16"/>
+                        </w:rPr>
+                        <w:t xml:space="preserve"> and forgot password routes</w:t>
+                      </w:r>
+                      <w:r>
+                        <w:rPr>
+                          <w:sz w:val="16"/>
+                          <w:szCs w:val="16"/>
+                        </w:rPr>
+                        <w:t xml:space="preserve"> (helper functions are to the right on this page)</w:t>
+                      </w:r>
+                    </w:p>
+                    <w:p>
+                      <w:pPr>
+                        <w:rPr>
+                          <w:sz w:val="16"/>
+                          <w:szCs w:val="16"/>
+                        </w:rPr>
+                      </w:pPr>
+                      <w:r>
+                        <w:rPr>
+                          <w:sz w:val="16"/>
+                          <w:szCs w:val="16"/>
+                        </w:rPr>
+                        <w:t>- algorithm</w:t>
+                      </w:r>
+                      <w:r>
+                        <w:rPr>
+                          <w:sz w:val="16"/>
+                          <w:szCs w:val="16"/>
+                        </w:rPr>
+                        <w:t>s / req</w:t>
+                      </w:r>
+                      <w:r>
+                        <w:rPr>
+                          <w:sz w:val="16"/>
+                          <w:szCs w:val="16"/>
+                        </w:rPr>
+                        <w:t xml:space="preserve"> ‘search the database on specific criteria and display the results’</w:t>
+                      </w:r>
+                      <w:r>
+                        <w:rPr>
+                          <w:sz w:val="16"/>
+                          <w:szCs w:val="16"/>
+                        </w:rPr>
+                        <w:t xml:space="preserve">, ‘users must be able to register personal details’, ‘incorrect user registration will not be stored in the database’, ‘user must be able to enter a keyword to find information about bus stops and schools relevant to the </w:t>
+                      </w:r>
+                      <w:proofErr w:type="spellStart"/>
+                      <w:r>
+                        <w:rPr>
+                          <w:sz w:val="16"/>
+                          <w:szCs w:val="16"/>
+                        </w:rPr>
+                        <w:t>are</w:t>
+                      </w:r>
+                      <w:proofErr w:type="spellEnd"/>
+                      <w:r>
+                        <w:rPr>
+                          <w:sz w:val="16"/>
+                          <w:szCs w:val="16"/>
+                        </w:rPr>
+                        <w:t xml:space="preserve"> they are interested in’, ‘appropriate validation checks on new data before it can be uploaded to the database (service side version here, for client side see templates and </w:t>
+                      </w:r>
+                      <w:proofErr w:type="spellStart"/>
+                      <w:r>
+                        <w:rPr>
+                          <w:sz w:val="16"/>
+                          <w:szCs w:val="16"/>
+                        </w:rPr>
+                        <w:t>U</w:t>
+                      </w:r>
+                      <w:r>
+                        <w:rPr>
+                          <w:sz w:val="16"/>
+                          <w:szCs w:val="16"/>
+                        </w:rPr>
+                        <w:t>s</w:t>
+                      </w:r>
+                      <w:r>
+                        <w:rPr>
+                          <w:sz w:val="16"/>
+                          <w:szCs w:val="16"/>
+                        </w:rPr>
+                        <w:t>erForm</w:t>
+                      </w:r>
+                      <w:proofErr w:type="spellEnd"/>
+                    </w:p>
+                  </w:txbxContent>
+                </v:textbox>
+              </v:shape>
+            </w:pict>
+          </mc:Fallback>
+        </mc:AlternateContent>
+      </w:r>
+      <w:r>
+        <w:rPr>
+          <w:rFonts w:ascii="Arial Rounded MT Bold" w:hAnsi="Arial Rounded MT Bold"/>
+          <w:b/>
+          <w:bCs/>
+          <w:color w:val="0070C0"/>
+          <w:sz w:val="20"/>
+          <w:szCs w:val="20"/>
+        </w:rPr>
+        <w:drawing>
+          <wp:anchor distT="0" distB="0" distL="114300" distR="114300" simplePos="0" relativeHeight="251694080" behindDoc="0" locked="0" layoutInCell="1" allowOverlap="1" wp14:anchorId="78FF9917" wp14:editId="64789FB3">
+            <wp:simplePos x="0" y="0"/>
+            <wp:positionH relativeFrom="margin">
+              <wp:posOffset>-384175</wp:posOffset>
+            </wp:positionH>
+            <wp:positionV relativeFrom="margin">
+              <wp:posOffset>1437640</wp:posOffset>
+            </wp:positionV>
+            <wp:extent cx="4159885" cy="5111750"/>
+            <wp:effectExtent l="0" t="0" r="5715" b="6350"/>
+            <wp:wrapSquare wrapText="bothSides"/>
+            <wp:docPr id="280482705" name="Picture 1"/>
+            <wp:cNvGraphicFramePr>
+              <a:graphicFrameLocks xmlns:a="http://schemas.openxmlformats.org/drawingml/2006/main" noChangeAspect="1"/>
+            </wp:cNvGraphicFramePr>
+            <a:graphic xmlns:a="http://schemas.openxmlformats.org/drawingml/2006/main">
+              <a:graphicData uri="http://schemas.openxmlformats.org/drawingml/2006/picture">
+                <pic:pic xmlns:pic="http://schemas.openxmlformats.org/drawingml/2006/picture">
+                  <pic:nvPicPr>
+                    <pic:cNvPr id="280482705" name=""/>
+                    <pic:cNvPicPr/>
+                  </pic:nvPicPr>
+                  <pic:blipFill>
+                    <a:blip r:embed="rId14" cstate="print">
+                      <a:extLst>
+                        <a:ext uri="{28A0092B-C50C-407E-A947-70E740481C1C}">
+                          <a14:useLocalDpi xmlns:a14="http://schemas.microsoft.com/office/drawing/2010/main" val="0"/>
+                        </a:ext>
+                      </a:extLst>
+                    </a:blip>
+                    <a:stretch>
+                      <a:fillRect/>
+                    </a:stretch>
+                  </pic:blipFill>
+                  <pic:spPr>
+                    <a:xfrm>
+                      <a:off x="0" y="0"/>
+                      <a:ext cx="4159885" cy="5111750"/>
+                    </a:xfrm>
+                    <a:prstGeom prst="rect">
+                      <a:avLst/>
+                    </a:prstGeom>
+                  </pic:spPr>
+                </pic:pic>
+              </a:graphicData>
+            </a:graphic>
+            <wp14:sizeRelH relativeFrom="margin">
+              <wp14:pctWidth>0</wp14:pctWidth>
+            </wp14:sizeRelH>
+            <wp14:sizeRelV relativeFrom="margin">
+              <wp14:pctHeight>0</wp14:pctHeight>
+            </wp14:sizeRelV>
+          </wp:anchor>
+        </w:drawing>
+      </w:r>
+      <w:r>
+        <w:rPr>
+          <w:rFonts w:ascii="Arial Rounded MT Bold" w:hAnsi="Arial Rounded MT Bold"/>
+          <w:b/>
+          <w:bCs/>
+          <w:color w:val="0070C0"/>
+          <w:sz w:val="20"/>
+          <w:szCs w:val="20"/>
+        </w:rPr>
+        <w:drawing>
+          <wp:anchor distT="0" distB="0" distL="114300" distR="114300" simplePos="0" relativeHeight="251695104" behindDoc="0" locked="0" layoutInCell="1" allowOverlap="1" wp14:anchorId="78540891" wp14:editId="65F433EB">
+            <wp:simplePos x="0" y="0"/>
+            <wp:positionH relativeFrom="margin">
+              <wp:posOffset>3834130</wp:posOffset>
+            </wp:positionH>
+            <wp:positionV relativeFrom="margin">
+              <wp:posOffset>1435100</wp:posOffset>
+            </wp:positionV>
+            <wp:extent cx="3238500" cy="4883150"/>
+            <wp:effectExtent l="0" t="0" r="0" b="0"/>
+            <wp:wrapSquare wrapText="bothSides"/>
+            <wp:docPr id="1273201838" name="Picture 1" descr="A screen shot of a computer program&#10;&#10;Description automatically generated"/>
+            <wp:cNvGraphicFramePr>
+              <a:graphicFrameLocks xmlns:a="http://schemas.openxmlformats.org/drawingml/2006/main" noChangeAspect="1"/>
+            </wp:cNvGraphicFramePr>
+            <a:graphic xmlns:a="http://schemas.openxmlformats.org/drawingml/2006/main">
+              <a:graphicData uri="http://schemas.openxmlformats.org/drawingml/2006/picture">
+                <pic:pic xmlns:pic="http://schemas.openxmlformats.org/drawingml/2006/picture">
+                  <pic:nvPicPr>
+                    <pic:cNvPr id="1273201838" name="Picture 1" descr="A screen shot of a computer program&#10;&#10;Description automatically generated"/>
+                    <pic:cNvPicPr/>
+                  </pic:nvPicPr>
+                  <pic:blipFill>
+                    <a:blip r:embed="rId15">
+                      <a:extLst>
+                        <a:ext uri="{28A0092B-C50C-407E-A947-70E740481C1C}">
+                          <a14:useLocalDpi xmlns:a14="http://schemas.microsoft.com/office/drawing/2010/main" val="0"/>
+                        </a:ext>
+                      </a:extLst>
+                    </a:blip>
+                    <a:stretch>
+                      <a:fillRect/>
+                    </a:stretch>
+                  </pic:blipFill>
+                  <pic:spPr>
+                    <a:xfrm>
+                      <a:off x="0" y="0"/>
+                      <a:ext cx="3238500" cy="4883150"/>
+                    </a:xfrm>
+                    <a:prstGeom prst="rect">
+                      <a:avLst/>
+                    </a:prstGeom>
+                  </pic:spPr>
+                </pic:pic>
+              </a:graphicData>
+            </a:graphic>
+          </wp:anchor>
+        </w:drawing>
+      </w:r>
+      <w:r>
+        <w:rPr>
+          <w:rFonts w:ascii="Arial Rounded MT Bold" w:hAnsi="Arial Rounded MT Bold"/>
+          <w:b/>
+          <w:bCs/>
+          <w:color w:val="0070C0"/>
+          <w:sz w:val="20"/>
+          <w:szCs w:val="20"/>
+        </w:rPr>
+        <w:drawing>
+          <wp:anchor distT="0" distB="0" distL="114300" distR="114300" simplePos="0" relativeHeight="251696128" behindDoc="0" locked="0" layoutInCell="1" allowOverlap="1" wp14:anchorId="464E8112" wp14:editId="27EF25D0">
+            <wp:simplePos x="0" y="0"/>
+            <wp:positionH relativeFrom="margin">
+              <wp:posOffset>3831590</wp:posOffset>
+            </wp:positionH>
+            <wp:positionV relativeFrom="margin">
+              <wp:posOffset>6320790</wp:posOffset>
+            </wp:positionV>
+            <wp:extent cx="3235325" cy="1085850"/>
+            <wp:effectExtent l="0" t="0" r="3175" b="6350"/>
+            <wp:wrapSquare wrapText="bothSides"/>
+            <wp:docPr id="531128649" name="Picture 1" descr="A computer screen with text&#10;&#10;Description automatically generated"/>
+            <wp:cNvGraphicFramePr>
+              <a:graphicFrameLocks xmlns:a="http://schemas.openxmlformats.org/drawingml/2006/main" noChangeAspect="1"/>
+            </wp:cNvGraphicFramePr>
+            <a:graphic xmlns:a="http://schemas.openxmlformats.org/drawingml/2006/main">
+              <a:graphicData uri="http://schemas.openxmlformats.org/drawingml/2006/picture">
+                <pic:pic xmlns:pic="http://schemas.openxmlformats.org/drawingml/2006/picture">
+                  <pic:nvPicPr>
+                    <pic:cNvPr id="531128649" name="Picture 1" descr="A computer screen with text&#10;&#10;Description automatically generated"/>
+                    <pic:cNvPicPr/>
+                  </pic:nvPicPr>
+                  <pic:blipFill>
+                    <a:blip r:embed="rId16">
+                      <a:extLst>
+                        <a:ext uri="{28A0092B-C50C-407E-A947-70E740481C1C}">
+                          <a14:useLocalDpi xmlns:a14="http://schemas.microsoft.com/office/drawing/2010/main" val="0"/>
+                        </a:ext>
+                      </a:extLst>
+                    </a:blip>
+                    <a:stretch>
+                      <a:fillRect/>
+                    </a:stretch>
+                  </pic:blipFill>
+                  <pic:spPr>
+                    <a:xfrm>
+                      <a:off x="0" y="0"/>
+                      <a:ext cx="3235325" cy="1085850"/>
+                    </a:xfrm>
+                    <a:prstGeom prst="rect">
+                      <a:avLst/>
+                    </a:prstGeom>
+                  </pic:spPr>
+                </pic:pic>
+              </a:graphicData>
+            </a:graphic>
+            <wp14:sizeRelH relativeFrom="margin">
+              <wp14:pctWidth>0</wp14:pctWidth>
+            </wp14:sizeRelH>
+            <wp14:sizeRelV relativeFrom="margin">
+              <wp14:pctHeight>0</wp14:pctHeight>
+            </wp14:sizeRelV>
+          </wp:anchor>
+        </w:drawing>
+      </w:r>
+      <w:r>
+        <w:rPr>
+          <w:rFonts w:ascii="Arial Rounded MT Bold" w:hAnsi="Arial Rounded MT Bold"/>
+          <w:b/>
+          <w:bCs/>
+          <w:color w:val="0070C0"/>
+          <w:sz w:val="20"/>
+          <w:szCs w:val="20"/>
+        </w:rPr>
+        <w:br w:type="page"/>
+      </w:r>
+    </w:p>
+    <w:p>
+      <w:pPr>
+        <w:pStyle w:val="ListParagraph"/>
+        <w:numPr>
+          <w:ilvl w:val="0"/>
+          <w:numId w:val="8"/>
+        </w:numPr>
+        <w:rPr>
+          <w:rFonts w:ascii="Arial Rounded MT Bold" w:hAnsi="Arial Rounded MT Bold"/>
+          <w:b/>
+          <w:bCs/>
+          <w:color w:val="0070C0"/>
+          <w:sz w:val="20"/>
+          <w:szCs w:val="20"/>
+        </w:rPr>
+      </w:pPr>
+      <w:r>
+        <w:rPr>
+          <w:rFonts w:ascii="Arial Rounded MT Bold" w:hAnsi="Arial Rounded MT Bold"/>
+          <w:b/>
+          <w:bCs/>
+          <w:color w:val="0070C0"/>
+          <w:sz w:val="20"/>
+          <w:szCs w:val="20"/>
+        </w:rPr>
+        <w:lastRenderedPageBreak/>
+        <w:t xml:space="preserve">Web page templates and custom </w:t>
+      </w:r>
+      <w:proofErr w:type="spellStart"/>
+      <w:r>
+        <w:rPr>
+          <w:rFonts w:ascii="Arial Rounded MT Bold" w:hAnsi="Arial Rounded MT Bold"/>
+          <w:b/>
+          <w:bCs/>
+          <w:color w:val="0070C0"/>
+          <w:sz w:val="20"/>
+          <w:szCs w:val="20"/>
+        </w:rPr>
+        <w:t>css</w:t>
+      </w:r>
+      <w:proofErr w:type="spellEnd"/>
+      <w:r>
+        <w:rPr>
+          <w:rFonts w:ascii="Arial Rounded MT Bold" w:hAnsi="Arial Rounded MT Bold"/>
+          <w:b/>
+          <w:bCs/>
+          <w:color w:val="0070C0"/>
+          <w:sz w:val="20"/>
+          <w:szCs w:val="20"/>
+        </w:rPr>
+        <w:t xml:space="preserve"> </w:t>
+      </w:r>
+    </w:p>
+    <w:p>
+      <w:pPr>
+        <w:pStyle w:val="ListParagraph"/>
+        <w:numPr>
+          <w:ilvl w:val="0"/>
+          <w:numId w:val="8"/>
+        </w:numPr>
+        <w:rPr>
+          <w:rFonts w:ascii="Arial Rounded MT Bold" w:hAnsi="Arial Rounded MT Bold"/>
+          <w:b/>
+          <w:bCs/>
+          <w:color w:val="0070C0"/>
+          <w:sz w:val="20"/>
+          <w:szCs w:val="20"/>
+        </w:rPr>
+      </w:pPr>
+      <w:r>
+        <w:rPr>
+          <w:rFonts w:ascii="Arial Rounded MT Bold" w:hAnsi="Arial Rounded MT Bold"/>
+          <w:b/>
+          <w:bCs/>
+          <w:color w:val="0070C0"/>
+          <w:sz w:val="20"/>
+          <w:szCs w:val="20"/>
+        </w:rPr>
+        <w:t>Data base creation and test data python scripts including admin script</w:t>
       </w:r>
     </w:p>
     <w:p>
@@ -1828,23 +3871,7 @@
           <w:sz w:val="20"/>
           <w:szCs w:val="20"/>
         </w:rPr>
-        <w:t xml:space="preserve"> importschools.py file, except it creates the schools table and inserts the </w:t>
-      </w:r>
-      <w:proofErr w:type="gramStart"/>
-      <w:r>
-        <w:rPr>
-          <w:sz w:val="20"/>
-          <w:szCs w:val="20"/>
-        </w:rPr>
-        <w:t>schools</w:t>
-      </w:r>
-      <w:proofErr w:type="gramEnd"/>
-      <w:r>
-        <w:rPr>
-          <w:sz w:val="20"/>
-          <w:szCs w:val="20"/>
-        </w:rPr>
-        <w:t xml:space="preserve"> data.</w:t>
+        <w:t xml:space="preserve"> importschools.py file, except it creates the schools table and inserts the schools data.</w:t>
       </w:r>
     </w:p>
     <w:p>
@@ -1980,7 +4007,7 @@
                     <pic:cNvPicPr/>
                   </pic:nvPicPr>
                   <pic:blipFill>
-                    <a:blip r:embed="rId8" cstate="print">
+                    <a:blip r:embed="rId17" cstate="print">
                       <a:extLst>
                         <a:ext uri="{28A0092B-C50C-407E-A947-70E740481C1C}">
                           <a14:useLocalDpi xmlns:a14="http://schemas.microsoft.com/office/drawing/2010/main" val="0"/>
@@ -2059,6 +4086,7 @@
           <w:szCs w:val="20"/>
           <w14:ligatures w14:val="standardContextual"/>
         </w:rPr>
+        <w:lastRenderedPageBreak/>
         <w:drawing>
           <wp:anchor distT="0" distB="0" distL="114300" distR="114300" simplePos="0" relativeHeight="251681792" behindDoc="0" locked="0" layoutInCell="1" allowOverlap="1" wp14:anchorId="0E756E67" wp14:editId="7047D82D">
             <wp:simplePos x="0" y="0"/>
@@ -2083,7 +4111,7 @@
                     <pic:cNvPicPr/>
                   </pic:nvPicPr>
                   <pic:blipFill>
-                    <a:blip r:embed="rId9" cstate="print">
+                    <a:blip r:embed="rId18" cstate="print">
                       <a:extLst>
                         <a:ext uri="{28A0092B-C50C-407E-A947-70E740481C1C}">
                           <a14:useLocalDpi xmlns:a14="http://schemas.microsoft.com/office/drawing/2010/main" val="0"/>
@@ -2146,7 +4174,7 @@
                     <pic:cNvPicPr/>
                   </pic:nvPicPr>
                   <pic:blipFill>
-                    <a:blip r:embed="rId10" cstate="print">
+                    <a:blip r:embed="rId19" cstate="print">
                       <a:extLst>
                         <a:ext uri="{28A0092B-C50C-407E-A947-70E740481C1C}">
                           <a14:useLocalDpi xmlns:a14="http://schemas.microsoft.com/office/drawing/2010/main" val="0"/>
@@ -2410,7 +4438,7 @@
                     <pic:cNvPicPr/>
                   </pic:nvPicPr>
                   <pic:blipFill>
-                    <a:blip r:embed="rId11" cstate="print">
+                    <a:blip r:embed="rId20" cstate="print">
                       <a:extLst>
                         <a:ext uri="{28A0092B-C50C-407E-A947-70E740481C1C}">
                           <a14:useLocalDpi xmlns:a14="http://schemas.microsoft.com/office/drawing/2010/main" val="0"/>
@@ -2439,7 +4467,7 @@
     </w:p>
     <w:sectPr>
       <w:pgSz w:w="11906" w:h="16838"/>
-      <w:pgMar w:top="356" w:right="720" w:bottom="720" w:left="720" w:header="708" w:footer="708" w:gutter="0"/>
+      <w:pgMar w:top="356" w:right="720" w:bottom="354" w:left="720" w:header="708" w:footer="708" w:gutter="0"/>
       <w:cols w:space="708"/>
       <w:docGrid w:linePitch="360"/>
     </w:sectPr>
@@ -2488,6 +4516,119 @@
 <file path=word/numbering.xml><?xml version="1.0" encoding="utf-8"?>
 <w:numbering xmlns:wpc="http://schemas.microsoft.com/office/word/2010/wordprocessingCanvas" xmlns:cx="http://schemas.microsoft.com/office/drawing/2014/chartex" xmlns:cx1="http://schemas.microsoft.com/office/drawing/2015/9/8/chartex" xmlns:cx2="http://schemas.microsoft.com/office/drawing/2015/10/21/chartex" xmlns:cx3="http://schemas.microsoft.com/office/drawing/2016/5/9/chartex" xmlns:cx4="http://schemas.microsoft.com/office/drawing/2016/5/10/chartex" xmlns:cx5="http://schemas.microsoft.com/office/drawing/2016/5/11/chartex" xmlns:cx6="http://schemas.microsoft.com/office/drawing/2016/5/12/chartex" xmlns:cx7="http://schemas.microsoft.com/office/drawing/2016/5/13/chartex" xmlns:cx8="http://schemas.microsoft.com/office/drawing/2016/5/14/chartex" xmlns:mc="http://schemas.openxmlformats.org/markup-compatibility/2006" xmlns:aink="http://schemas.microsoft.com/office/drawing/2016/ink" xmlns:am3d="http://schemas.microsoft.com/office/drawing/2017/model3d" xmlns:o="urn:schemas-microsoft-com:office:office" xmlns:oel="http://schemas.microsoft.com/office/2019/extlst" xmlns:r="http://schemas.openxmlformats.org/officeDocument/2006/relationships" xmlns:m="http://schemas.openxmlformats.org/officeDocument/2006/math" xmlns:v="urn:schemas-microsoft-com:vml" xmlns:wp14="http://schemas.microsoft.com/office/word/2010/wordprocessingDrawing" xmlns:wp="http://schemas.openxmlformats.org/drawingml/2006/wordprocessingDrawing" xmlns:w10="urn:schemas-microsoft-com:office:word" xmlns:w="http://schemas.openxmlformats.org/wordprocessingml/2006/main" xmlns:w14="http://schemas.microsoft.com/office/word/2010/wordml" xmlns:w15="http://schemas.microsoft.com/office/word/2012/wordml" xmlns:w16cex="http://schemas.microsoft.com/office/word/2018/wordml/cex" xmlns:w16cid="http://schemas.microsoft.com/office/word/2016/wordml/cid" xmlns:w16="http://schemas.microsoft.com/office/word/2018/wordml" xmlns:w16sdtdh="http://schemas.microsoft.com/office/word/2020/wordml/sdtdatahash" xmlns:w16se="http://schemas.microsoft.com/office/word/2015/wordml/symex" xmlns:wpg="http://schemas.microsoft.com/office/word/2010/wordprocessingGroup" xmlns:wpi="http://schemas.microsoft.com/office/word/2010/wordprocessingInk" xmlns:wne="http://schemas.microsoft.com/office/word/2006/wordml" xmlns:wps="http://schemas.microsoft.com/office/word/2010/wordprocessingShape" mc:Ignorable="w14 w15 w16se w16cid w16 w16cex w16sdtdh wp14">
   <w:abstractNum w:abstractNumId="0" w15:restartNumberingAfterBreak="0">
+    <w:nsid w:val="0059084B"/>
+    <w:multiLevelType w:val="hybridMultilevel"/>
+    <w:tmpl w:val="4E080E8C"/>
+    <w:lvl w:ilvl="0" w:tplc="8FBCA9E6">
+      <w:start w:val="2"/>
+      <w:numFmt w:val="bullet"/>
+      <w:lvlText w:val="-"/>
+      <w:lvlJc w:val="left"/>
+      <w:pPr>
+        <w:ind w:left="720" w:hanging="360"/>
+      </w:pPr>
+      <w:rPr>
+        <w:rFonts w:ascii="Calibri" w:eastAsiaTheme="minorHAnsi" w:hAnsi="Calibri" w:cs="Calibri" w:hint="default"/>
+      </w:rPr>
+    </w:lvl>
+    <w:lvl w:ilvl="1" w:tplc="08090003" w:tentative="1">
+      <w:start w:val="1"/>
+      <w:numFmt w:val="bullet"/>
+      <w:lvlText w:val="o"/>
+      <w:lvlJc w:val="left"/>
+      <w:pPr>
+        <w:ind w:left="1440" w:hanging="360"/>
+      </w:pPr>
+      <w:rPr>
+        <w:rFonts w:ascii="Courier New" w:hAnsi="Courier New" w:hint="default"/>
+      </w:rPr>
+    </w:lvl>
+    <w:lvl w:ilvl="2" w:tplc="08090005" w:tentative="1">
+      <w:start w:val="1"/>
+      <w:numFmt w:val="bullet"/>
+      <w:lvlText w:val=""/>
+      <w:lvlJc w:val="left"/>
+      <w:pPr>
+        <w:ind w:left="2160" w:hanging="360"/>
+      </w:pPr>
+      <w:rPr>
+        <w:rFonts w:ascii="Wingdings" w:hAnsi="Wingdings" w:hint="default"/>
+      </w:rPr>
+    </w:lvl>
+    <w:lvl w:ilvl="3" w:tplc="08090001" w:tentative="1">
+      <w:start w:val="1"/>
+      <w:numFmt w:val="bullet"/>
+      <w:lvlText w:val=""/>
+      <w:lvlJc w:val="left"/>
+      <w:pPr>
+        <w:ind w:left="2880" w:hanging="360"/>
+      </w:pPr>
+      <w:rPr>
+        <w:rFonts w:ascii="Symbol" w:hAnsi="Symbol" w:hint="default"/>
+      </w:rPr>
+    </w:lvl>
+    <w:lvl w:ilvl="4" w:tplc="08090003" w:tentative="1">
+      <w:start w:val="1"/>
+      <w:numFmt w:val="bullet"/>
+      <w:lvlText w:val="o"/>
+      <w:lvlJc w:val="left"/>
+      <w:pPr>
+        <w:ind w:left="3600" w:hanging="360"/>
+      </w:pPr>
+      <w:rPr>
+        <w:rFonts w:ascii="Courier New" w:hAnsi="Courier New" w:hint="default"/>
+      </w:rPr>
+    </w:lvl>
+    <w:lvl w:ilvl="5" w:tplc="08090005" w:tentative="1">
+      <w:start w:val="1"/>
+      <w:numFmt w:val="bullet"/>
+      <w:lvlText w:val=""/>
+      <w:lvlJc w:val="left"/>
+      <w:pPr>
+        <w:ind w:left="4320" w:hanging="360"/>
+      </w:pPr>
+      <w:rPr>
+        <w:rFonts w:ascii="Wingdings" w:hAnsi="Wingdings" w:hint="default"/>
+      </w:rPr>
+    </w:lvl>
+    <w:lvl w:ilvl="6" w:tplc="08090001" w:tentative="1">
+      <w:start w:val="1"/>
+      <w:numFmt w:val="bullet"/>
+      <w:lvlText w:val=""/>
+      <w:lvlJc w:val="left"/>
+      <w:pPr>
+        <w:ind w:left="5040" w:hanging="360"/>
+      </w:pPr>
+      <w:rPr>
+        <w:rFonts w:ascii="Symbol" w:hAnsi="Symbol" w:hint="default"/>
+      </w:rPr>
+    </w:lvl>
+    <w:lvl w:ilvl="7" w:tplc="08090003" w:tentative="1">
+      <w:start w:val="1"/>
+      <w:numFmt w:val="bullet"/>
+      <w:lvlText w:val="o"/>
+      <w:lvlJc w:val="left"/>
+      <w:pPr>
+        <w:ind w:left="5760" w:hanging="360"/>
+      </w:pPr>
+      <w:rPr>
+        <w:rFonts w:ascii="Courier New" w:hAnsi="Courier New" w:hint="default"/>
+      </w:rPr>
+    </w:lvl>
+    <w:lvl w:ilvl="8" w:tplc="08090005" w:tentative="1">
+      <w:start w:val="1"/>
+      <w:numFmt w:val="bullet"/>
+      <w:lvlText w:val=""/>
+      <w:lvlJc w:val="left"/>
+      <w:pPr>
+        <w:ind w:left="6480" w:hanging="360"/>
+      </w:pPr>
+      <w:rPr>
+        <w:rFonts w:ascii="Wingdings" w:hAnsi="Wingdings" w:hint="default"/>
+      </w:rPr>
+    </w:lvl>
+  </w:abstractNum>
+  <w:abstractNum w:abstractNumId="1" w15:restartNumberingAfterBreak="0">
     <w:nsid w:val="0AF57826"/>
     <w:multiLevelType w:val="hybridMultilevel"/>
     <w:tmpl w:val="94AAC0C2"/>
@@ -2576,7 +4717,7 @@
       </w:pPr>
     </w:lvl>
   </w:abstractNum>
-  <w:abstractNum w:abstractNumId="1" w15:restartNumberingAfterBreak="0">
+  <w:abstractNum w:abstractNumId="2" w15:restartNumberingAfterBreak="0">
     <w:nsid w:val="14302706"/>
     <w:multiLevelType w:val="hybridMultilevel"/>
     <w:tmpl w:val="12D27A6A"/>
@@ -2665,7 +4806,120 @@
       </w:pPr>
     </w:lvl>
   </w:abstractNum>
-  <w:abstractNum w:abstractNumId="2" w15:restartNumberingAfterBreak="0">
+  <w:abstractNum w:abstractNumId="3" w15:restartNumberingAfterBreak="0">
+    <w:nsid w:val="3CE975FB"/>
+    <w:multiLevelType w:val="hybridMultilevel"/>
+    <w:tmpl w:val="209A3FB0"/>
+    <w:lvl w:ilvl="0" w:tplc="78B2AB60">
+      <w:start w:val="1"/>
+      <w:numFmt w:val="bullet"/>
+      <w:lvlText w:val="-"/>
+      <w:lvlJc w:val="left"/>
+      <w:pPr>
+        <w:ind w:left="76" w:hanging="360"/>
+      </w:pPr>
+      <w:rPr>
+        <w:rFonts w:ascii="Calibri" w:eastAsiaTheme="minorHAnsi" w:hAnsi="Calibri" w:cs="Calibri" w:hint="default"/>
+      </w:rPr>
+    </w:lvl>
+    <w:lvl w:ilvl="1" w:tplc="08090003" w:tentative="1">
+      <w:start w:val="1"/>
+      <w:numFmt w:val="bullet"/>
+      <w:lvlText w:val="o"/>
+      <w:lvlJc w:val="left"/>
+      <w:pPr>
+        <w:ind w:left="796" w:hanging="360"/>
+      </w:pPr>
+      <w:rPr>
+        <w:rFonts w:ascii="Courier New" w:hAnsi="Courier New" w:hint="default"/>
+      </w:rPr>
+    </w:lvl>
+    <w:lvl w:ilvl="2" w:tplc="08090005" w:tentative="1">
+      <w:start w:val="1"/>
+      <w:numFmt w:val="bullet"/>
+      <w:lvlText w:val=""/>
+      <w:lvlJc w:val="left"/>
+      <w:pPr>
+        <w:ind w:left="1516" w:hanging="360"/>
+      </w:pPr>
+      <w:rPr>
+        <w:rFonts w:ascii="Wingdings" w:hAnsi="Wingdings" w:hint="default"/>
+      </w:rPr>
+    </w:lvl>
+    <w:lvl w:ilvl="3" w:tplc="08090001" w:tentative="1">
+      <w:start w:val="1"/>
+      <w:numFmt w:val="bullet"/>
+      <w:lvlText w:val=""/>
+      <w:lvlJc w:val="left"/>
+      <w:pPr>
+        <w:ind w:left="2236" w:hanging="360"/>
+      </w:pPr>
+      <w:rPr>
+        <w:rFonts w:ascii="Symbol" w:hAnsi="Symbol" w:hint="default"/>
+      </w:rPr>
+    </w:lvl>
+    <w:lvl w:ilvl="4" w:tplc="08090003" w:tentative="1">
+      <w:start w:val="1"/>
+      <w:numFmt w:val="bullet"/>
+      <w:lvlText w:val="o"/>
+      <w:lvlJc w:val="left"/>
+      <w:pPr>
+        <w:ind w:left="2956" w:hanging="360"/>
+      </w:pPr>
+      <w:rPr>
+        <w:rFonts w:ascii="Courier New" w:hAnsi="Courier New" w:hint="default"/>
+      </w:rPr>
+    </w:lvl>
+    <w:lvl w:ilvl="5" w:tplc="08090005" w:tentative="1">
+      <w:start w:val="1"/>
+      <w:numFmt w:val="bullet"/>
+      <w:lvlText w:val=""/>
+      <w:lvlJc w:val="left"/>
+      <w:pPr>
+        <w:ind w:left="3676" w:hanging="360"/>
+      </w:pPr>
+      <w:rPr>
+        <w:rFonts w:ascii="Wingdings" w:hAnsi="Wingdings" w:hint="default"/>
+      </w:rPr>
+    </w:lvl>
+    <w:lvl w:ilvl="6" w:tplc="08090001" w:tentative="1">
+      <w:start w:val="1"/>
+      <w:numFmt w:val="bullet"/>
+      <w:lvlText w:val=""/>
+      <w:lvlJc w:val="left"/>
+      <w:pPr>
+        <w:ind w:left="4396" w:hanging="360"/>
+      </w:pPr>
+      <w:rPr>
+        <w:rFonts w:ascii="Symbol" w:hAnsi="Symbol" w:hint="default"/>
+      </w:rPr>
+    </w:lvl>
+    <w:lvl w:ilvl="7" w:tplc="08090003" w:tentative="1">
+      <w:start w:val="1"/>
+      <w:numFmt w:val="bullet"/>
+      <w:lvlText w:val="o"/>
+      <w:lvlJc w:val="left"/>
+      <w:pPr>
+        <w:ind w:left="5116" w:hanging="360"/>
+      </w:pPr>
+      <w:rPr>
+        <w:rFonts w:ascii="Courier New" w:hAnsi="Courier New" w:hint="default"/>
+      </w:rPr>
+    </w:lvl>
+    <w:lvl w:ilvl="8" w:tplc="08090005" w:tentative="1">
+      <w:start w:val="1"/>
+      <w:numFmt w:val="bullet"/>
+      <w:lvlText w:val=""/>
+      <w:lvlJc w:val="left"/>
+      <w:pPr>
+        <w:ind w:left="5836" w:hanging="360"/>
+      </w:pPr>
+      <w:rPr>
+        <w:rFonts w:ascii="Wingdings" w:hAnsi="Wingdings" w:hint="default"/>
+      </w:rPr>
+    </w:lvl>
+  </w:abstractNum>
+  <w:abstractNum w:abstractNumId="4" w15:restartNumberingAfterBreak="0">
     <w:nsid w:val="4E945661"/>
     <w:multiLevelType w:val="hybridMultilevel"/>
     <w:tmpl w:val="7BFAB1D8"/>
@@ -2754,7 +5008,7 @@
       </w:pPr>
     </w:lvl>
   </w:abstractNum>
-  <w:abstractNum w:abstractNumId="3" w15:restartNumberingAfterBreak="0">
+  <w:abstractNum w:abstractNumId="5" w15:restartNumberingAfterBreak="0">
     <w:nsid w:val="54AE4BC4"/>
     <w:multiLevelType w:val="hybridMultilevel"/>
     <w:tmpl w:val="95345C38"/>
@@ -2843,7 +5097,7 @@
       </w:pPr>
     </w:lvl>
   </w:abstractNum>
-  <w:abstractNum w:abstractNumId="4" w15:restartNumberingAfterBreak="0">
+  <w:abstractNum w:abstractNumId="6" w15:restartNumberingAfterBreak="0">
     <w:nsid w:val="5F417E41"/>
     <w:multiLevelType w:val="hybridMultilevel"/>
     <w:tmpl w:val="74F668E4"/>
@@ -2932,7 +5186,7 @@
       </w:pPr>
     </w:lvl>
   </w:abstractNum>
-  <w:abstractNum w:abstractNumId="5" w15:restartNumberingAfterBreak="0">
+  <w:abstractNum w:abstractNumId="7" w15:restartNumberingAfterBreak="0">
     <w:nsid w:val="6C246148"/>
     <w:multiLevelType w:val="hybridMultilevel"/>
     <w:tmpl w:val="4770F7C4"/>
@@ -3021,7 +5275,7 @@
       </w:pPr>
     </w:lvl>
   </w:abstractNum>
-  <w:abstractNum w:abstractNumId="6" w15:restartNumberingAfterBreak="0">
+  <w:abstractNum w:abstractNumId="8" w15:restartNumberingAfterBreak="0">
     <w:nsid w:val="6E463F7D"/>
     <w:multiLevelType w:val="hybridMultilevel"/>
     <w:tmpl w:val="58B460C6"/>
@@ -3110,7 +5364,7 @@
       </w:pPr>
     </w:lvl>
   </w:abstractNum>
-  <w:abstractNum w:abstractNumId="7" w15:restartNumberingAfterBreak="0">
+  <w:abstractNum w:abstractNumId="9" w15:restartNumberingAfterBreak="0">
     <w:nsid w:val="700717A8"/>
     <w:multiLevelType w:val="hybridMultilevel"/>
     <w:tmpl w:val="725CD01C"/>
@@ -3200,28 +5454,34 @@
     </w:lvl>
   </w:abstractNum>
   <w:num w:numId="1" w16cid:durableId="1638074185">
+    <w:abstractNumId w:val="7"/>
+  </w:num>
+  <w:num w:numId="2" w16cid:durableId="1234312765">
+    <w:abstractNumId w:val="9"/>
+  </w:num>
+  <w:num w:numId="3" w16cid:durableId="935209277">
+    <w:abstractNumId w:val="6"/>
+  </w:num>
+  <w:num w:numId="4" w16cid:durableId="1306856172">
+    <w:abstractNumId w:val="8"/>
+  </w:num>
+  <w:num w:numId="5" w16cid:durableId="1190021402">
+    <w:abstractNumId w:val="4"/>
+  </w:num>
+  <w:num w:numId="6" w16cid:durableId="413935610">
+    <w:abstractNumId w:val="1"/>
+  </w:num>
+  <w:num w:numId="7" w16cid:durableId="1997106743">
+    <w:abstractNumId w:val="2"/>
+  </w:num>
+  <w:num w:numId="8" w16cid:durableId="1125081194">
     <w:abstractNumId w:val="5"/>
   </w:num>
-  <w:num w:numId="2" w16cid:durableId="1234312765">
-    <w:abstractNumId w:val="7"/>
+  <w:num w:numId="9" w16cid:durableId="562958157">
+    <w:abstractNumId w:val="3"/>
   </w:num>
-  <w:num w:numId="3" w16cid:durableId="935209277">
-    <w:abstractNumId w:val="4"/>
-  </w:num>
-  <w:num w:numId="4" w16cid:durableId="1306856172">
-    <w:abstractNumId w:val="6"/>
-  </w:num>
-  <w:num w:numId="5" w16cid:durableId="1190021402">
-    <w:abstractNumId w:val="2"/>
-  </w:num>
-  <w:num w:numId="6" w16cid:durableId="413935610">
+  <w:num w:numId="10" w16cid:durableId="470755175">
     <w:abstractNumId w:val="0"/>
-  </w:num>
-  <w:num w:numId="7" w16cid:durableId="1997106743">
-    <w:abstractNumId w:val="1"/>
-  </w:num>
-  <w:num w:numId="8" w16cid:durableId="1125081194">
-    <w:abstractNumId w:val="3"/>
   </w:num>
 </w:numbering>
 </file>

</xml_diff>